<commit_message>
A single file that contains everything you need (one for classifications and one for regulations) + Update documentation
</commit_message>
<xml_diff>
--- a/Documentation.docx
+++ b/Documentation.docx
@@ -43,7 +43,25 @@
           <w:sz w:val="24"/>
           <w:szCs w:val="24"/>
         </w:rPr>
-        <w:t>The high level goal of my project is to annotate genomic data, with data from different databases, and to do it fast enough to keep up with the AI model training speed. The required runtime is around 100,000 samples per second.</w:t>
+        <w:t xml:space="preserve">The </w:t>
+      </w:r>
+      <w:proofErr w:type="gramStart"/>
+      <w:r>
+        <w:rPr>
+          <w:rFonts w:ascii="David" w:hAnsi="David" w:cs="David"/>
+          <w:sz w:val="24"/>
+          <w:szCs w:val="24"/>
+        </w:rPr>
+        <w:t>high level</w:t>
+      </w:r>
+      <w:proofErr w:type="gramEnd"/>
+      <w:r>
+        <w:rPr>
+          <w:rFonts w:ascii="David" w:hAnsi="David" w:cs="David"/>
+          <w:sz w:val="24"/>
+          <w:szCs w:val="24"/>
+        </w:rPr>
+        <w:t xml:space="preserve"> goal of my project is to annotate genomic data, with data from different databases, and to do it fast enough to keep up with the AI model training speed. The required runtime is around 100,000 samples per second.</w:t>
       </w:r>
     </w:p>
     <w:p>
@@ -78,7 +96,25 @@
           <w:sz w:val="24"/>
           <w:szCs w:val="24"/>
         </w:rPr>
-        <w:t>My second approach was to preprocess the genes database and create an index that maps each coordinate in the genome. On the index, each coordinate is marked as 0/1 (within a gene or not). Therefore, at the beginning of the run, we have to load the index into memory and then we can retrieve data from it in O(1). The runtime with this approach is around 0.3sec per 100,000 samples so it seems to be a good solution for now.</w:t>
+        <w:t xml:space="preserve">My second approach was to preprocess the genes database and create an index that maps each coordinate in the genome. On the index, each coordinate is marked as 0/1 (within a gene or not). Therefore, at the beginning of the run, we have to load the index into memory and then we can retrieve data from it in </w:t>
+      </w:r>
+      <w:proofErr w:type="gramStart"/>
+      <w:r>
+        <w:rPr>
+          <w:rFonts w:ascii="David" w:hAnsi="David" w:cs="David"/>
+          <w:sz w:val="24"/>
+          <w:szCs w:val="24"/>
+        </w:rPr>
+        <w:t>O(</w:t>
+      </w:r>
+      <w:proofErr w:type="gramEnd"/>
+      <w:r>
+        <w:rPr>
+          <w:rFonts w:ascii="David" w:hAnsi="David" w:cs="David"/>
+          <w:sz w:val="24"/>
+          <w:szCs w:val="24"/>
+        </w:rPr>
+        <w:t>1). The runtime with this approach is around 0.3sec per 100,000 samples so it seems to be a good solution for now.</w:t>
       </w:r>
     </w:p>
     <w:p>
@@ -342,6 +378,7 @@
         <w:t xml:space="preserve">. I used pandas to filter it from the whole genome file. </w:t>
       </w:r>
       <w:proofErr w:type="spellStart"/>
+      <w:proofErr w:type="gramStart"/>
       <w:r>
         <w:rPr>
           <w:rFonts w:ascii="David" w:hAnsi="David" w:cs="David"/>
@@ -351,6 +388,7 @@
         <w:t>Than</w:t>
       </w:r>
       <w:proofErr w:type="spellEnd"/>
+      <w:proofErr w:type="gramEnd"/>
       <w:r>
         <w:rPr>
           <w:rFonts w:ascii="David" w:hAnsi="David" w:cs="David"/>
@@ -385,7 +423,25 @@
           <w:sz w:val="24"/>
           <w:szCs w:val="24"/>
         </w:rPr>
-        <w:t xml:space="preserve">Second attempt- preprocessing the genes database so later we can retrieve the relevant data in O(1). </w:t>
+        <w:t xml:space="preserve">Second attempt- preprocessing the genes database so later we can retrieve the relevant data in </w:t>
+      </w:r>
+      <w:proofErr w:type="gramStart"/>
+      <w:r>
+        <w:rPr>
+          <w:rFonts w:ascii="David" w:hAnsi="David" w:cs="David"/>
+          <w:sz w:val="24"/>
+          <w:szCs w:val="24"/>
+        </w:rPr>
+        <w:t>O(</w:t>
+      </w:r>
+      <w:proofErr w:type="gramEnd"/>
+      <w:r>
+        <w:rPr>
+          <w:rFonts w:ascii="David" w:hAnsi="David" w:cs="David"/>
+          <w:sz w:val="24"/>
+          <w:szCs w:val="24"/>
+        </w:rPr>
+        <w:t xml:space="preserve">1). </w:t>
       </w:r>
       <w:r>
         <w:rPr>
@@ -394,7 +450,24 @@
           <w:szCs w:val="24"/>
         </w:rPr>
         <w:br/>
-        <w:t xml:space="preserve">So I created an index (using </w:t>
+      </w:r>
+      <w:proofErr w:type="gramStart"/>
+      <w:r>
+        <w:rPr>
+          <w:rFonts w:ascii="David" w:hAnsi="David" w:cs="David"/>
+          <w:sz w:val="24"/>
+          <w:szCs w:val="24"/>
+        </w:rPr>
+        <w:t>So</w:t>
+      </w:r>
+      <w:proofErr w:type="gramEnd"/>
+      <w:r>
+        <w:rPr>
+          <w:rFonts w:ascii="David" w:hAnsi="David" w:cs="David"/>
+          <w:sz w:val="24"/>
+          <w:szCs w:val="24"/>
+        </w:rPr>
+        <w:t xml:space="preserve"> I created an index (using </w:t>
       </w:r>
       <w:proofErr w:type="spellStart"/>
       <w:r>
@@ -457,7 +530,25 @@
           <w:szCs w:val="24"/>
         </w:rPr>
         <w:lastRenderedPageBreak/>
-        <w:t xml:space="preserve">0 if not. Then given a sample check the index to see if there are 1's in it. The initial index was 19GB so I compressed it using </w:t>
+        <w:t xml:space="preserve">0 if not. Then given a sample check the index to see if there are 1's in it. The initial index was </w:t>
+      </w:r>
+      <w:proofErr w:type="gramStart"/>
+      <w:r>
+        <w:rPr>
+          <w:rFonts w:ascii="David" w:hAnsi="David" w:cs="David"/>
+          <w:sz w:val="24"/>
+          <w:szCs w:val="24"/>
+        </w:rPr>
+        <w:t>19GB</w:t>
+      </w:r>
+      <w:proofErr w:type="gramEnd"/>
+      <w:r>
+        <w:rPr>
+          <w:rFonts w:ascii="David" w:hAnsi="David" w:cs="David"/>
+          <w:sz w:val="24"/>
+          <w:szCs w:val="24"/>
+        </w:rPr>
+        <w:t xml:space="preserve"> so I compressed it using </w:t>
       </w:r>
       <w:proofErr w:type="spellStart"/>
       <w:r>
@@ -511,8 +602,18 @@
           <w:sz w:val="24"/>
           <w:szCs w:val="24"/>
         </w:rPr>
-        <w:t>Then I added support on strand specificity to input format of :</w:t>
-      </w:r>
+        <w:t xml:space="preserve">Then I added support on strand specificity to input format </w:t>
+      </w:r>
+      <w:proofErr w:type="gramStart"/>
+      <w:r>
+        <w:rPr>
+          <w:rFonts w:ascii="David" w:hAnsi="David" w:cs="David"/>
+          <w:sz w:val="24"/>
+          <w:szCs w:val="24"/>
+        </w:rPr>
+        <w:t>of :</w:t>
+      </w:r>
+      <w:proofErr w:type="gramEnd"/>
       <w:r>
         <w:rPr>
           <w:rFonts w:ascii="David" w:hAnsi="David" w:cs="David"/>
@@ -582,6 +683,7 @@
         <w:t xml:space="preserve">and information from BAM </w:t>
       </w:r>
       <w:proofErr w:type="spellStart"/>
+      <w:proofErr w:type="gramStart"/>
       <w:r>
         <w:rPr>
           <w:rFonts w:ascii="David" w:hAnsi="David" w:cs="David"/>
@@ -599,6 +701,7 @@
         <w:t>bitwise</w:t>
       </w:r>
       <w:proofErr w:type="spellEnd"/>
+      <w:proofErr w:type="gramEnd"/>
       <w:r>
         <w:rPr>
           <w:rFonts w:ascii="David" w:hAnsi="David" w:cs="David"/>
@@ -872,8 +975,18 @@
           <w:sz w:val="24"/>
           <w:szCs w:val="24"/>
         </w:rPr>
-        <w:t>204 reads unmapped</w:t>
-      </w:r>
+        <w:t xml:space="preserve">204 reads </w:t>
+      </w:r>
+      <w:proofErr w:type="gramStart"/>
+      <w:r>
+        <w:rPr>
+          <w:rFonts w:ascii="David" w:hAnsi="David" w:cs="David"/>
+          <w:sz w:val="24"/>
+          <w:szCs w:val="24"/>
+        </w:rPr>
+        <w:t>unmapped</w:t>
+      </w:r>
+      <w:proofErr w:type="gramEnd"/>
     </w:p>
     <w:p>
       <w:pPr>
@@ -1020,8 +1133,18 @@
           <w:sz w:val="24"/>
           <w:szCs w:val="24"/>
         </w:rPr>
-        <w:t>Total 77838 read</w:t>
-      </w:r>
+        <w:t xml:space="preserve">Total 77838 </w:t>
+      </w:r>
+      <w:proofErr w:type="gramStart"/>
+      <w:r>
+        <w:rPr>
+          <w:rFonts w:ascii="David" w:hAnsi="David" w:cs="David"/>
+          <w:sz w:val="24"/>
+          <w:szCs w:val="24"/>
+        </w:rPr>
+        <w:t>read</w:t>
+      </w:r>
+      <w:proofErr w:type="gramEnd"/>
     </w:p>
     <w:p>
       <w:pPr>
@@ -1115,6 +1238,7 @@
         <w:t xml:space="preserve"> </w:t>
       </w:r>
       <w:proofErr w:type="spellStart"/>
+      <w:proofErr w:type="gramStart"/>
       <w:r>
         <w:rPr>
           <w:rFonts w:ascii="David" w:hAnsi="David" w:cs="David"/>
@@ -1134,6 +1258,7 @@
         <w:t>.intersect</w:t>
       </w:r>
       <w:proofErr w:type="spellEnd"/>
+      <w:proofErr w:type="gramEnd"/>
       <w:r>
         <w:rPr>
           <w:rFonts w:ascii="David" w:hAnsi="David" w:cs="David"/>
@@ -1165,8 +1290,18 @@
           <w:sz w:val="24"/>
           <w:szCs w:val="24"/>
         </w:rPr>
-        <w:t>Total 77838 read</w:t>
-      </w:r>
+        <w:t xml:space="preserve">Total 77838 </w:t>
+      </w:r>
+      <w:proofErr w:type="gramStart"/>
+      <w:r>
+        <w:rPr>
+          <w:rFonts w:ascii="David" w:hAnsi="David" w:cs="David"/>
+          <w:sz w:val="24"/>
+          <w:szCs w:val="24"/>
+        </w:rPr>
+        <w:t>read</w:t>
+      </w:r>
+      <w:proofErr w:type="gramEnd"/>
     </w:p>
     <w:p>
       <w:pPr>
@@ -1253,6 +1388,7 @@
         <w:t xml:space="preserve">My function returns True for all the reads which were returned in the intersection by </w:t>
       </w:r>
       <w:proofErr w:type="spellStart"/>
+      <w:proofErr w:type="gramStart"/>
       <w:r>
         <w:rPr>
           <w:rFonts w:ascii="David" w:hAnsi="David" w:cs="David"/>
@@ -1270,6 +1406,7 @@
         <w:t>intersect</w:t>
       </w:r>
       <w:proofErr w:type="spellEnd"/>
+      <w:proofErr w:type="gramEnd"/>
       <w:r>
         <w:rPr>
           <w:rFonts w:ascii="David" w:hAnsi="David" w:cs="David"/>
@@ -1301,7 +1438,25 @@
           <w:sz w:val="24"/>
           <w:szCs w:val="24"/>
         </w:rPr>
-        <w:t>There is a single sample for which my function returns True but wasn't appear in the intersection found by the intersect method. So I investigated this sample - (1, 171086959,171087109) and found in the genes file that there is a gene on chromosome 1</w:t>
+        <w:t xml:space="preserve">There is a single sample for which my function returns True but wasn't appear in the intersection found by the intersect method. </w:t>
+      </w:r>
+      <w:proofErr w:type="gramStart"/>
+      <w:r>
+        <w:rPr>
+          <w:rFonts w:ascii="David" w:hAnsi="David" w:cs="David"/>
+          <w:sz w:val="24"/>
+          <w:szCs w:val="24"/>
+        </w:rPr>
+        <w:t>So</w:t>
+      </w:r>
+      <w:proofErr w:type="gramEnd"/>
+      <w:r>
+        <w:rPr>
+          <w:rFonts w:ascii="David" w:hAnsi="David" w:cs="David"/>
+          <w:sz w:val="24"/>
+          <w:szCs w:val="24"/>
+        </w:rPr>
+        <w:t xml:space="preserve"> I investigated this sample - (1, 171086959,171087109) and found in the genes file that there is a gene on chromosome 1</w:t>
       </w:r>
       <w:r>
         <w:rPr>
@@ -1317,7 +1472,25 @@
           <w:sz w:val="24"/>
           <w:szCs w:val="24"/>
         </w:rPr>
-        <w:t xml:space="preserve"> from position 171060018 to position 171086959. That is the last coordinate of the sample is actually within the gene</w:t>
+        <w:t xml:space="preserve"> from position 171060018 to position 171086959. That is the last coordinate of the sample is </w:t>
+      </w:r>
+      <w:proofErr w:type="gramStart"/>
+      <w:r>
+        <w:rPr>
+          <w:rFonts w:ascii="David" w:hAnsi="David" w:cs="David"/>
+          <w:sz w:val="24"/>
+          <w:szCs w:val="24"/>
+        </w:rPr>
+        <w:t>actually within</w:t>
+      </w:r>
+      <w:proofErr w:type="gramEnd"/>
+      <w:r>
+        <w:rPr>
+          <w:rFonts w:ascii="David" w:hAnsi="David" w:cs="David"/>
+          <w:sz w:val="24"/>
+          <w:szCs w:val="24"/>
+        </w:rPr>
+        <w:t> the gene</w:t>
       </w:r>
       <w:r>
         <w:rPr>
@@ -2906,7 +3079,25 @@
           <w:sz w:val="24"/>
           <w:szCs w:val="24"/>
         </w:rPr>
-        <w:t>-First try: create 32 different indexes as before (a specific one for each classification) and use the same mechanism. Failed due to too big memory requirements (the program crashed after loading 5 indexes).</w:t>
+        <w:t xml:space="preserve">-First </w:t>
+      </w:r>
+      <w:proofErr w:type="gramStart"/>
+      <w:r>
+        <w:rPr>
+          <w:rFonts w:ascii="David" w:hAnsi="David" w:cs="David"/>
+          <w:sz w:val="24"/>
+          <w:szCs w:val="24"/>
+        </w:rPr>
+        <w:t>try:</w:t>
+      </w:r>
+      <w:proofErr w:type="gramEnd"/>
+      <w:r>
+        <w:rPr>
+          <w:rFonts w:ascii="David" w:hAnsi="David" w:cs="David"/>
+          <w:sz w:val="24"/>
+          <w:szCs w:val="24"/>
+        </w:rPr>
+        <w:t xml:space="preserve"> create 32 different indexes as before (a specific one for each classification) and use the same mechanism. Failed due to too big memory requirements (the program crashed after loading 5 indexes).</w:t>
       </w:r>
     </w:p>
     <w:p>
@@ -3131,7 +3322,25 @@
           <w:sz w:val="24"/>
           <w:szCs w:val="24"/>
         </w:rPr>
-        <w:t>So before  I delve into trying to improve it I wanted to check some other options.</w:t>
+        <w:t xml:space="preserve">So </w:t>
+      </w:r>
+      <w:proofErr w:type="gramStart"/>
+      <w:r>
+        <w:rPr>
+          <w:rFonts w:ascii="David" w:hAnsi="David" w:cs="David"/>
+          <w:sz w:val="24"/>
+          <w:szCs w:val="24"/>
+        </w:rPr>
+        <w:t>before  I</w:t>
+      </w:r>
+      <w:proofErr w:type="gramEnd"/>
+      <w:r>
+        <w:rPr>
+          <w:rFonts w:ascii="David" w:hAnsi="David" w:cs="David"/>
+          <w:sz w:val="24"/>
+          <w:szCs w:val="24"/>
+        </w:rPr>
+        <w:t xml:space="preserve"> delve into trying to improve it I wanted to check some other options.</w:t>
       </w:r>
     </w:p>
     <w:p>
@@ -3299,6 +3508,7 @@
         <w:t xml:space="preserve"> is more efficient in terms of memory (32 bytes instead of 84 using </w:t>
       </w:r>
       <w:proofErr w:type="spellStart"/>
+      <w:proofErr w:type="gramStart"/>
       <w:r>
         <w:rPr>
           <w:rFonts w:ascii="David" w:hAnsi="David" w:cs="David"/>
@@ -3308,6 +3518,7 @@
         <w:t>sys.getsizeof</w:t>
       </w:r>
       <w:proofErr w:type="spellEnd"/>
+      <w:proofErr w:type="gramEnd"/>
       <w:r>
         <w:rPr>
           <w:rFonts w:ascii="David" w:hAnsi="David" w:cs="David"/>
@@ -3449,6 +3660,14 @@
           <w:szCs w:val="24"/>
         </w:rPr>
         <w:br/>
+      </w:r>
+      <w:proofErr w:type="gramStart"/>
+      <w:r>
+        <w:rPr>
+          <w:rFonts w:ascii="David" w:hAnsi="David" w:cs="David"/>
+          <w:sz w:val="24"/>
+          <w:szCs w:val="24"/>
+        </w:rPr>
         <w:t xml:space="preserve">Then, </w:t>
       </w:r>
       <w:r>
@@ -3457,7 +3676,16 @@
           <w:sz w:val="24"/>
           <w:szCs w:val="24"/>
         </w:rPr>
-        <w:t> I ran the algorithm with OR between only the first and last nucleotide of each read and the approximate runtime of 100,000 on my computer will be around 1 second on my computer (different runs: 0.76, 1.21, 1.10, 0.83, 0.78).</w:t>
+        <w:t> I</w:t>
+      </w:r>
+      <w:proofErr w:type="gramEnd"/>
+      <w:r>
+        <w:rPr>
+          <w:rFonts w:ascii="David" w:hAnsi="David" w:cs="David"/>
+          <w:sz w:val="24"/>
+          <w:szCs w:val="24"/>
+        </w:rPr>
+        <w:t xml:space="preserve"> ran the algorithm with OR between only the first and last nucleotide of each read and the approximate runtime of 100,000 on my computer will be around 1 second on my computer (different runs: 0.76, 1.21, 1.10, 0.83, 0.78).</w:t>
       </w:r>
     </w:p>
     <w:p>
@@ -9025,10 +9253,6 @@
     <w:p>
       <w:pPr>
         <w:pStyle w:val="a3"/>
-        <w:numPr>
-          <w:ilvl w:val="0"/>
-          <w:numId w:val="3"/>
-        </w:numPr>
         <w:bidi w:val="0"/>
         <w:spacing w:line="360" w:lineRule="auto"/>
         <w:rPr>
@@ -9046,6 +9270,7 @@
         <w:t xml:space="preserve">Fourth </w:t>
       </w:r>
       <w:proofErr w:type="spellStart"/>
+      <w:proofErr w:type="gramStart"/>
       <w:r>
         <w:rPr>
           <w:rFonts w:ascii="David" w:hAnsi="David" w:cs="David"/>
@@ -9071,6 +9296,7 @@
         <w:t>using</w:t>
       </w:r>
       <w:proofErr w:type="spellEnd"/>
+      <w:proofErr w:type="gramEnd"/>
       <w:r>
         <w:rPr>
           <w:rFonts w:ascii="David" w:hAnsi="David" w:cs="David"/>
@@ -9096,22 +9322,6 @@
           <w:szCs w:val="24"/>
         </w:rPr>
         <w:t xml:space="preserve"> </w:t>
-      </w:r>
-      <w:r>
-        <w:rPr>
-          <w:rFonts w:ascii="David" w:hAnsi="David" w:cs="David"/>
-          <w:sz w:val="24"/>
-          <w:szCs w:val="24"/>
-        </w:rPr>
-        <w:br/>
-      </w:r>
-      <w:r>
-        <w:rPr>
-          <w:rFonts w:ascii="David" w:hAnsi="David" w:cs="David"/>
-          <w:sz w:val="24"/>
-          <w:szCs w:val="24"/>
-        </w:rPr>
-        <w:br/>
       </w:r>
     </w:p>
     <w:p>
@@ -9125,19 +9335,441 @@
           <w:szCs w:val="24"/>
         </w:rPr>
       </w:pPr>
-    </w:p>
-    <w:p>
-      <w:pPr>
-        <w:pStyle w:val="a3"/>
-        <w:bidi w:val="0"/>
-        <w:spacing w:line="360" w:lineRule="auto"/>
-        <w:rPr>
-          <w:rFonts w:ascii="Arial" w:eastAsia="Times New Roman" w:hAnsi="Arial" w:cs="Arial"/>
-          <w:color w:val="222222"/>
-          <w:sz w:val="24"/>
-          <w:szCs w:val="24"/>
-        </w:rPr>
-      </w:pPr>
+      <w:r>
+        <w:rPr>
+          <w:rFonts w:ascii="David" w:hAnsi="David" w:cs="David"/>
+          <w:sz w:val="24"/>
+          <w:szCs w:val="24"/>
+        </w:rPr>
+        <w:t>B</w:t>
+      </w:r>
+      <w:r>
+        <w:rPr>
+          <w:rFonts w:ascii="David" w:hAnsi="David" w:cs="David"/>
+          <w:sz w:val="24"/>
+          <w:szCs w:val="24"/>
+        </w:rPr>
+        <w:t xml:space="preserve">uilding the DB as a single </w:t>
+      </w:r>
+      <w:proofErr w:type="spellStart"/>
+      <w:r>
+        <w:rPr>
+          <w:rFonts w:ascii="David" w:hAnsi="David" w:cs="David"/>
+          <w:sz w:val="24"/>
+          <w:szCs w:val="24"/>
+        </w:rPr>
+        <w:t>numpy</w:t>
+      </w:r>
+      <w:proofErr w:type="spellEnd"/>
+      <w:r>
+        <w:rPr>
+          <w:rFonts w:ascii="David" w:hAnsi="David" w:cs="David"/>
+          <w:sz w:val="24"/>
+          <w:szCs w:val="24"/>
+        </w:rPr>
+        <w:t xml:space="preserve"> array, in which the chromosomes are chained one after the other</w:t>
+      </w:r>
+      <w:r>
+        <w:rPr>
+          <w:rFonts w:ascii="David" w:hAnsi="David" w:cs="David"/>
+          <w:sz w:val="24"/>
+          <w:szCs w:val="24"/>
+        </w:rPr>
+        <w:t xml:space="preserve"> (based on the partial sums, first I save all the + strand and after the – strand).</w:t>
+      </w:r>
+      <w:r>
+        <w:rPr>
+          <w:rFonts w:ascii="David" w:hAnsi="David" w:cs="David"/>
+          <w:sz w:val="24"/>
+          <w:szCs w:val="24"/>
+        </w:rPr>
+        <w:t xml:space="preserve"> </w:t>
+      </w:r>
+      <w:r>
+        <w:rPr>
+          <w:rFonts w:ascii="David" w:hAnsi="David" w:cs="David"/>
+          <w:sz w:val="24"/>
+          <w:szCs w:val="24"/>
+        </w:rPr>
+        <w:t>T</w:t>
+      </w:r>
+      <w:r>
+        <w:rPr>
+          <w:rFonts w:ascii="David" w:hAnsi="David" w:cs="David"/>
+          <w:sz w:val="24"/>
+          <w:szCs w:val="24"/>
+        </w:rPr>
+        <w:t xml:space="preserve">he values data type is </w:t>
+      </w:r>
+      <w:proofErr w:type="gramStart"/>
+      <w:r>
+        <w:rPr>
+          <w:rFonts w:ascii="David" w:hAnsi="David" w:cs="David"/>
+          <w:sz w:val="24"/>
+          <w:szCs w:val="24"/>
+        </w:rPr>
+        <w:t>np.uintc</w:t>
+      </w:r>
+      <w:proofErr w:type="gramEnd"/>
+      <w:r>
+        <w:rPr>
+          <w:rFonts w:ascii="David" w:hAnsi="David" w:cs="David"/>
+          <w:sz w:val="24"/>
+          <w:szCs w:val="24"/>
+        </w:rPr>
+        <w:t>32. Same as before, each nucleotide has a value between 0 to 2**32-1 (the idea is the same as before: each bit represents a classification)</w:t>
+      </w:r>
+      <w:r>
+        <w:rPr>
+          <w:rFonts w:ascii="David" w:hAnsi="David" w:cs="David"/>
+          <w:sz w:val="24"/>
+          <w:szCs w:val="24"/>
+        </w:rPr>
+        <w:t xml:space="preserve">. </w:t>
+      </w:r>
+      <w:r>
+        <w:rPr>
+          <w:rFonts w:ascii="David" w:hAnsi="David" w:cs="David"/>
+          <w:sz w:val="24"/>
+          <w:szCs w:val="24"/>
+        </w:rPr>
+        <w:t>To run the function, we first need to load to the program this DB, and then the function receives as an input (DB, chromosome, start position, end position, BAM flag), runs a bitwise OR between all the nucleotides within the sample and return a list of 0's and 1's.</w:t>
+      </w:r>
+      <w:r>
+        <w:rPr>
+          <w:rFonts w:ascii="David" w:hAnsi="David" w:cs="David"/>
+          <w:sz w:val="24"/>
+          <w:szCs w:val="24"/>
+        </w:rPr>
+        <w:br/>
+        <w:t>The compresse</w:t>
+      </w:r>
+      <w:r>
+        <w:rPr>
+          <w:rFonts w:ascii="David" w:hAnsi="David" w:cs="David"/>
+          <w:sz w:val="24"/>
+          <w:szCs w:val="24"/>
+        </w:rPr>
+        <w:t>d</w:t>
+      </w:r>
+      <w:r>
+        <w:rPr>
+          <w:rFonts w:ascii="David" w:hAnsi="David" w:cs="David"/>
+          <w:sz w:val="24"/>
+          <w:szCs w:val="24"/>
+        </w:rPr>
+        <w:t xml:space="preserve"> file size is </w:t>
+      </w:r>
+      <w:r>
+        <w:rPr>
+          <w:rFonts w:ascii="David" w:hAnsi="David" w:cs="David"/>
+          <w:sz w:val="24"/>
+          <w:szCs w:val="24"/>
+        </w:rPr>
+        <w:t>0.0234516GB</w:t>
+      </w:r>
+      <w:r>
+        <w:rPr>
+          <w:rFonts w:ascii="David" w:hAnsi="David" w:cs="David"/>
+          <w:sz w:val="24"/>
+          <w:szCs w:val="24"/>
+        </w:rPr>
+        <w:t xml:space="preserve"> and the RAM when loading it into the program is 24.8GB.</w:t>
+      </w:r>
+      <w:r>
+        <w:rPr>
+          <w:rFonts w:ascii="David" w:hAnsi="David" w:cs="David"/>
+          <w:sz w:val="24"/>
+          <w:szCs w:val="24"/>
+        </w:rPr>
+        <w:br/>
+        <w:t xml:space="preserve">Gh37 has 32 classifications. Then we want to run the analysis on Gh38. This </w:t>
+      </w:r>
+      <w:r>
+        <w:rPr>
+          <w:rFonts w:ascii="David" w:hAnsi="David" w:cs="David"/>
+          <w:sz w:val="24"/>
+          <w:szCs w:val="24"/>
+        </w:rPr>
+        <w:lastRenderedPageBreak/>
+        <w:t xml:space="preserve">reference has 25 </w:t>
+      </w:r>
+      <w:proofErr w:type="gramStart"/>
+      <w:r>
+        <w:rPr>
+          <w:rFonts w:ascii="David" w:hAnsi="David" w:cs="David"/>
+          <w:sz w:val="24"/>
+          <w:szCs w:val="24"/>
+        </w:rPr>
+        <w:t>classifications</w:t>
+      </w:r>
+      <w:proofErr w:type="gramEnd"/>
+      <w:r>
+        <w:rPr>
+          <w:rFonts w:ascii="David" w:hAnsi="David" w:cs="David"/>
+          <w:sz w:val="24"/>
+          <w:szCs w:val="24"/>
+        </w:rPr>
+        <w:t xml:space="preserve"> so the function returns a 25-long list. </w:t>
+      </w:r>
+      <w:r>
+        <w:rPr>
+          <w:rFonts w:ascii="David" w:hAnsi="David" w:cs="David"/>
+          <w:sz w:val="24"/>
+          <w:szCs w:val="24"/>
+        </w:rPr>
+        <w:t>The classifications order:</w:t>
+      </w:r>
+      <w:r>
+        <w:rPr>
+          <w:rFonts w:ascii="David" w:hAnsi="David" w:cs="David"/>
+          <w:sz w:val="24"/>
+          <w:szCs w:val="24"/>
+        </w:rPr>
+        <w:br/>
+      </w:r>
+      <w:r>
+        <w:rPr>
+          <w:rFonts w:ascii="David" w:hAnsi="David" w:cs="David"/>
+          <w:sz w:val="24"/>
+          <w:szCs w:val="24"/>
+        </w:rPr>
+        <w:t>['scaffold', 'pseudogene', '</w:t>
+      </w:r>
+      <w:proofErr w:type="spellStart"/>
+      <w:r>
+        <w:rPr>
+          <w:rFonts w:ascii="David" w:hAnsi="David" w:cs="David"/>
+          <w:sz w:val="24"/>
+          <w:szCs w:val="24"/>
+        </w:rPr>
+        <w:t>lnc_RNA</w:t>
+      </w:r>
+      <w:proofErr w:type="spellEnd"/>
+      <w:r>
+        <w:rPr>
+          <w:rFonts w:ascii="David" w:hAnsi="David" w:cs="David"/>
+          <w:sz w:val="24"/>
+          <w:szCs w:val="24"/>
+        </w:rPr>
+        <w:t>', 'ncRNA', '</w:t>
+      </w:r>
+      <w:proofErr w:type="spellStart"/>
+      <w:r>
+        <w:rPr>
+          <w:rFonts w:ascii="David" w:hAnsi="David" w:cs="David"/>
+          <w:sz w:val="24"/>
+          <w:szCs w:val="24"/>
+        </w:rPr>
+        <w:t>unconfirmed_transcript</w:t>
+      </w:r>
+      <w:proofErr w:type="spellEnd"/>
+      <w:r>
+        <w:rPr>
+          <w:rFonts w:ascii="David" w:hAnsi="David" w:cs="David"/>
+          <w:sz w:val="24"/>
+          <w:szCs w:val="24"/>
+        </w:rPr>
+        <w:t>', '</w:t>
+      </w:r>
+      <w:proofErr w:type="spellStart"/>
+      <w:r>
+        <w:rPr>
+          <w:rFonts w:ascii="David" w:hAnsi="David" w:cs="David"/>
+          <w:sz w:val="24"/>
+          <w:szCs w:val="24"/>
+        </w:rPr>
+        <w:t>V_gene_segment</w:t>
+      </w:r>
+      <w:proofErr w:type="spellEnd"/>
+      <w:r>
+        <w:rPr>
+          <w:rFonts w:ascii="David" w:hAnsi="David" w:cs="David"/>
+          <w:sz w:val="24"/>
+          <w:szCs w:val="24"/>
+        </w:rPr>
+        <w:t>', '</w:t>
+      </w:r>
+      <w:proofErr w:type="spellStart"/>
+      <w:r>
+        <w:rPr>
+          <w:rFonts w:ascii="David" w:hAnsi="David" w:cs="David"/>
+          <w:sz w:val="24"/>
+          <w:szCs w:val="24"/>
+        </w:rPr>
+        <w:t>biological_region</w:t>
+      </w:r>
+      <w:proofErr w:type="spellEnd"/>
+      <w:r>
+        <w:rPr>
+          <w:rFonts w:ascii="David" w:hAnsi="David" w:cs="David"/>
+          <w:sz w:val="24"/>
+          <w:szCs w:val="24"/>
+        </w:rPr>
+        <w:t>', 'snRNA', '</w:t>
+      </w:r>
+      <w:proofErr w:type="spellStart"/>
+      <w:r>
+        <w:rPr>
+          <w:rFonts w:ascii="David" w:hAnsi="David" w:cs="David"/>
+          <w:sz w:val="24"/>
+          <w:szCs w:val="24"/>
+        </w:rPr>
+        <w:t>D_gene_segment</w:t>
+      </w:r>
+      <w:proofErr w:type="spellEnd"/>
+      <w:r>
+        <w:rPr>
+          <w:rFonts w:ascii="David" w:hAnsi="David" w:cs="David"/>
+          <w:sz w:val="24"/>
+          <w:szCs w:val="24"/>
+        </w:rPr>
+        <w:t>', '</w:t>
+      </w:r>
+      <w:proofErr w:type="spellStart"/>
+      <w:r>
+        <w:rPr>
+          <w:rFonts w:ascii="David" w:hAnsi="David" w:cs="David"/>
+          <w:sz w:val="24"/>
+          <w:szCs w:val="24"/>
+        </w:rPr>
+        <w:t>five_prime_UTR</w:t>
+      </w:r>
+      <w:proofErr w:type="spellEnd"/>
+      <w:r>
+        <w:rPr>
+          <w:rFonts w:ascii="David" w:hAnsi="David" w:cs="David"/>
+          <w:sz w:val="24"/>
+          <w:szCs w:val="24"/>
+        </w:rPr>
+        <w:t>',</w:t>
+      </w:r>
+      <w:r>
+        <w:rPr>
+          <w:rFonts w:ascii="David" w:hAnsi="David" w:cs="David"/>
+          <w:sz w:val="24"/>
+          <w:szCs w:val="24"/>
+        </w:rPr>
+        <w:br/>
+        <w:t>'</w:t>
+      </w:r>
+      <w:proofErr w:type="spellStart"/>
+      <w:r>
+        <w:rPr>
+          <w:rFonts w:ascii="David" w:hAnsi="David" w:cs="David"/>
+          <w:sz w:val="24"/>
+          <w:szCs w:val="24"/>
+        </w:rPr>
+        <w:t>pseudogenic_transcript</w:t>
+      </w:r>
+      <w:proofErr w:type="spellEnd"/>
+      <w:r>
+        <w:rPr>
+          <w:rFonts w:ascii="David" w:hAnsi="David" w:cs="David"/>
+          <w:sz w:val="24"/>
+          <w:szCs w:val="24"/>
+        </w:rPr>
+        <w:t>', 'gene', 'mRNA', '</w:t>
+      </w:r>
+      <w:proofErr w:type="spellStart"/>
+      <w:r>
+        <w:rPr>
+          <w:rFonts w:ascii="David" w:hAnsi="David" w:cs="David"/>
+          <w:sz w:val="24"/>
+          <w:szCs w:val="24"/>
+        </w:rPr>
+        <w:t>scRNA</w:t>
+      </w:r>
+      <w:proofErr w:type="spellEnd"/>
+      <w:r>
+        <w:rPr>
+          <w:rFonts w:ascii="David" w:hAnsi="David" w:cs="David"/>
+          <w:sz w:val="24"/>
+          <w:szCs w:val="24"/>
+        </w:rPr>
+        <w:t>', 'snoRNA', 'tRNA', '</w:t>
+      </w:r>
+      <w:proofErr w:type="spellStart"/>
+      <w:r>
+        <w:rPr>
+          <w:rFonts w:ascii="David" w:hAnsi="David" w:cs="David"/>
+          <w:sz w:val="24"/>
+          <w:szCs w:val="24"/>
+        </w:rPr>
+        <w:t>J_gene_segment</w:t>
+      </w:r>
+      <w:proofErr w:type="spellEnd"/>
+      <w:r>
+        <w:rPr>
+          <w:rFonts w:ascii="David" w:hAnsi="David" w:cs="David"/>
+          <w:sz w:val="24"/>
+          <w:szCs w:val="24"/>
+        </w:rPr>
+        <w:t>', '</w:t>
+      </w:r>
+      <w:proofErr w:type="spellStart"/>
+      <w:r>
+        <w:rPr>
+          <w:rFonts w:ascii="David" w:hAnsi="David" w:cs="David"/>
+          <w:sz w:val="24"/>
+          <w:szCs w:val="24"/>
+        </w:rPr>
+        <w:t>ncRNA_gene</w:t>
+      </w:r>
+      <w:proofErr w:type="spellEnd"/>
+      <w:r>
+        <w:rPr>
+          <w:rFonts w:ascii="David" w:hAnsi="David" w:cs="David"/>
+          <w:sz w:val="24"/>
+          <w:szCs w:val="24"/>
+        </w:rPr>
+        <w:t>', 'exon', 'rRNA', 'miRNA', '</w:t>
+      </w:r>
+      <w:proofErr w:type="spellStart"/>
+      <w:r>
+        <w:rPr>
+          <w:rFonts w:ascii="David" w:hAnsi="David" w:cs="David"/>
+          <w:sz w:val="24"/>
+          <w:szCs w:val="24"/>
+        </w:rPr>
+        <w:t>three_prime_UTR</w:t>
+      </w:r>
+      <w:proofErr w:type="spellEnd"/>
+      <w:r>
+        <w:rPr>
+          <w:rFonts w:ascii="David" w:hAnsi="David" w:cs="David"/>
+          <w:sz w:val="24"/>
+          <w:szCs w:val="24"/>
+        </w:rPr>
+        <w:t>', 'transcript',</w:t>
+      </w:r>
+      <w:r>
+        <w:rPr>
+          <w:rFonts w:ascii="David" w:hAnsi="David" w:cs="David"/>
+          <w:sz w:val="24"/>
+          <w:szCs w:val="24"/>
+        </w:rPr>
+        <w:br/>
+        <w:t>'</w:t>
+      </w:r>
+      <w:proofErr w:type="spellStart"/>
+      <w:r>
+        <w:rPr>
+          <w:rFonts w:ascii="David" w:hAnsi="David" w:cs="David"/>
+          <w:sz w:val="24"/>
+          <w:szCs w:val="24"/>
+        </w:rPr>
+        <w:t>C_gene_segment</w:t>
+      </w:r>
+      <w:proofErr w:type="spellEnd"/>
+      <w:r>
+        <w:rPr>
+          <w:rFonts w:ascii="David" w:hAnsi="David" w:cs="David"/>
+          <w:sz w:val="24"/>
+          <w:szCs w:val="24"/>
+        </w:rPr>
+        <w:t>', 'CDS']</w:t>
+      </w:r>
     </w:p>
     <w:p>
       <w:pPr>
@@ -9194,10 +9826,6 @@
     <w:p>
       <w:pPr>
         <w:pStyle w:val="a3"/>
-        <w:numPr>
-          <w:ilvl w:val="0"/>
-          <w:numId w:val="5"/>
-        </w:numPr>
         <w:bidi w:val="0"/>
         <w:spacing w:line="360" w:lineRule="auto"/>
         <w:rPr>
@@ -9212,8 +9840,208 @@
           <w:sz w:val="24"/>
           <w:szCs w:val="24"/>
         </w:rPr>
-        <w:t xml:space="preserve">Given a sample, return whether it is methylated. </w:t>
-      </w:r>
+        <w:t xml:space="preserve">I did the same as the classification using </w:t>
+      </w:r>
+      <w:proofErr w:type="spellStart"/>
+      <w:r>
+        <w:rPr>
+          <w:rFonts w:ascii="David" w:hAnsi="David" w:cs="David"/>
+          <w:sz w:val="24"/>
+          <w:szCs w:val="24"/>
+        </w:rPr>
+        <w:t>numpy</w:t>
+      </w:r>
+      <w:proofErr w:type="spellEnd"/>
+      <w:r>
+        <w:rPr>
+          <w:rFonts w:ascii="David" w:hAnsi="David" w:cs="David"/>
+          <w:sz w:val="24"/>
+          <w:szCs w:val="24"/>
+        </w:rPr>
+        <w:t xml:space="preserve">. </w:t>
+      </w:r>
+      <w:r>
+        <w:rPr>
+          <w:rFonts w:ascii="David" w:hAnsi="David" w:cs="David"/>
+          <w:sz w:val="24"/>
+          <w:szCs w:val="24"/>
+        </w:rPr>
+        <w:t xml:space="preserve">We build the DB based on the </w:t>
+      </w:r>
+      <w:proofErr w:type="gramStart"/>
+      <w:r>
+        <w:rPr>
+          <w:rFonts w:ascii="David" w:hAnsi="David" w:cs="David"/>
+          <w:sz w:val="24"/>
+          <w:szCs w:val="24"/>
+        </w:rPr>
+        <w:t>chromosomes</w:t>
+      </w:r>
+      <w:proofErr w:type="gramEnd"/>
+      <w:r>
+        <w:rPr>
+          <w:rFonts w:ascii="David" w:hAnsi="David" w:cs="David"/>
+          <w:sz w:val="24"/>
+          <w:szCs w:val="24"/>
+        </w:rPr>
+        <w:t xml:space="preserve"> lengths using partial sums, and then </w:t>
+      </w:r>
+      <w:r>
+        <w:rPr>
+          <w:rFonts w:ascii="David" w:hAnsi="David" w:cs="David"/>
+          <w:sz w:val="24"/>
+          <w:szCs w:val="24"/>
+        </w:rPr>
+        <w:t xml:space="preserve">each nucleotide has a value between 0 to 2**32-1 (the idea is the same as before: each bit represents a </w:t>
+      </w:r>
+      <w:r>
+        <w:rPr>
+          <w:rFonts w:ascii="David" w:hAnsi="David" w:cs="David"/>
+          <w:sz w:val="24"/>
+          <w:szCs w:val="24"/>
+        </w:rPr>
+        <w:t>regulation type</w:t>
+      </w:r>
+      <w:r>
+        <w:rPr>
+          <w:rFonts w:ascii="David" w:hAnsi="David" w:cs="David"/>
+          <w:sz w:val="24"/>
+          <w:szCs w:val="24"/>
+        </w:rPr>
+        <w:t>)</w:t>
+      </w:r>
+      <w:r>
+        <w:rPr>
+          <w:rFonts w:ascii="David" w:hAnsi="David" w:cs="David"/>
+          <w:sz w:val="24"/>
+          <w:szCs w:val="24"/>
+        </w:rPr>
+        <w:t xml:space="preserve">. </w:t>
+      </w:r>
+      <w:r>
+        <w:rPr>
+          <w:rFonts w:ascii="David" w:hAnsi="David" w:cs="David"/>
+          <w:sz w:val="24"/>
+          <w:szCs w:val="24"/>
+        </w:rPr>
+        <w:t xml:space="preserve"> </w:t>
+      </w:r>
+      <w:r>
+        <w:rPr>
+          <w:rFonts w:ascii="David" w:hAnsi="David" w:cs="David"/>
+          <w:sz w:val="24"/>
+          <w:szCs w:val="24"/>
+        </w:rPr>
+        <w:t xml:space="preserve">In Gh38 we have 5 types of </w:t>
+      </w:r>
+      <w:proofErr w:type="gramStart"/>
+      <w:r>
+        <w:rPr>
+          <w:rFonts w:ascii="David" w:hAnsi="David" w:cs="David"/>
+          <w:sz w:val="24"/>
+          <w:szCs w:val="24"/>
+        </w:rPr>
+        <w:t>regulations</w:t>
+      </w:r>
+      <w:proofErr w:type="gramEnd"/>
+      <w:r>
+        <w:rPr>
+          <w:rFonts w:ascii="David" w:hAnsi="David" w:cs="David"/>
+          <w:sz w:val="24"/>
+          <w:szCs w:val="24"/>
+        </w:rPr>
+        <w:t xml:space="preserve"> so the function returns a 5-long list of 0's / 1's. </w:t>
+      </w:r>
+      <w:r>
+        <w:rPr>
+          <w:rFonts w:ascii="David" w:hAnsi="David" w:cs="David"/>
+          <w:sz w:val="24"/>
+          <w:szCs w:val="24"/>
+        </w:rPr>
+        <w:t>The regulations order is:</w:t>
+      </w:r>
+      <w:r>
+        <w:rPr>
+          <w:rFonts w:ascii="David" w:hAnsi="David" w:cs="David"/>
+          <w:sz w:val="24"/>
+          <w:szCs w:val="24"/>
+        </w:rPr>
+        <w:br/>
+      </w:r>
+      <w:r>
+        <w:rPr>
+          <w:rFonts w:ascii="David" w:hAnsi="David" w:cs="David"/>
+          <w:sz w:val="24"/>
+          <w:szCs w:val="24"/>
+        </w:rPr>
+        <w:t>['</w:t>
+      </w:r>
+      <w:proofErr w:type="spellStart"/>
+      <w:r>
+        <w:rPr>
+          <w:rFonts w:ascii="David" w:hAnsi="David" w:cs="David"/>
+          <w:sz w:val="24"/>
+          <w:szCs w:val="24"/>
+        </w:rPr>
+        <w:t>CTCF_binding_site</w:t>
+      </w:r>
+      <w:proofErr w:type="spellEnd"/>
+      <w:r>
+        <w:rPr>
+          <w:rFonts w:ascii="David" w:hAnsi="David" w:cs="David"/>
+          <w:sz w:val="24"/>
+          <w:szCs w:val="24"/>
+        </w:rPr>
+        <w:t>', 'promoter', '</w:t>
+      </w:r>
+      <w:proofErr w:type="spellStart"/>
+      <w:r>
+        <w:rPr>
+          <w:rFonts w:ascii="David" w:hAnsi="David" w:cs="David"/>
+          <w:sz w:val="24"/>
+          <w:szCs w:val="24"/>
+        </w:rPr>
+        <w:t>open_chromatin_region</w:t>
+      </w:r>
+      <w:proofErr w:type="spellEnd"/>
+      <w:r>
+        <w:rPr>
+          <w:rFonts w:ascii="David" w:hAnsi="David" w:cs="David"/>
+          <w:sz w:val="24"/>
+          <w:szCs w:val="24"/>
+        </w:rPr>
+        <w:t>', '</w:t>
+      </w:r>
+      <w:proofErr w:type="spellStart"/>
+      <w:r>
+        <w:rPr>
+          <w:rFonts w:ascii="David" w:hAnsi="David" w:cs="David"/>
+          <w:sz w:val="24"/>
+          <w:szCs w:val="24"/>
+        </w:rPr>
+        <w:t>TF_binding_site</w:t>
+      </w:r>
+      <w:proofErr w:type="spellEnd"/>
+      <w:r>
+        <w:rPr>
+          <w:rFonts w:ascii="David" w:hAnsi="David" w:cs="David"/>
+          <w:sz w:val="24"/>
+          <w:szCs w:val="24"/>
+        </w:rPr>
+        <w:t>', 'enhancer']</w:t>
+      </w:r>
+    </w:p>
+    <w:p>
+      <w:pPr>
+        <w:pStyle w:val="a3"/>
+        <w:bidi w:val="0"/>
+        <w:spacing w:line="360" w:lineRule="auto"/>
+        <w:rPr>
+          <w:rFonts w:ascii="David" w:hAnsi="David" w:cs="David"/>
+          <w:sz w:val="24"/>
+          <w:szCs w:val="24"/>
+        </w:rPr>
+      </w:pPr>
     </w:p>
     <w:p>
       <w:pPr>
@@ -9236,7 +10064,7 @@
           <w:sz w:val="24"/>
           <w:szCs w:val="24"/>
         </w:rPr>
-        <w:t>Given a sample, return it's cell type (from ~150 cell types DB)</w:t>
+        <w:t xml:space="preserve">Given a sample, return whether it is methylated. </w:t>
       </w:r>
     </w:p>
     <w:p>
@@ -9260,7 +10088,25 @@
           <w:sz w:val="24"/>
           <w:szCs w:val="24"/>
         </w:rPr>
-        <w:t>Annotate spatial interactions information of a sample (for example, what other intervals a sample interact with)</w:t>
+        <w:t xml:space="preserve">Given a sample, return </w:t>
+      </w:r>
+      <w:proofErr w:type="gramStart"/>
+      <w:r>
+        <w:rPr>
+          <w:rFonts w:ascii="David" w:hAnsi="David" w:cs="David"/>
+          <w:sz w:val="24"/>
+          <w:szCs w:val="24"/>
+        </w:rPr>
+        <w:t>it's</w:t>
+      </w:r>
+      <w:proofErr w:type="gramEnd"/>
+      <w:r>
+        <w:rPr>
+          <w:rFonts w:ascii="David" w:hAnsi="David" w:cs="David"/>
+          <w:sz w:val="24"/>
+          <w:szCs w:val="24"/>
+        </w:rPr>
+        <w:t xml:space="preserve"> cell type (from ~150 cell types DB)</w:t>
       </w:r>
     </w:p>
     <w:p>
@@ -9284,7 +10130,30 @@
           <w:sz w:val="24"/>
           <w:szCs w:val="24"/>
         </w:rPr>
-        <w:lastRenderedPageBreak/>
+        <w:t>Annotate spatial interactions information of a sample (for example, what other intervals a sample interact with)</w:t>
+      </w:r>
+    </w:p>
+    <w:p>
+      <w:pPr>
+        <w:pStyle w:val="a3"/>
+        <w:numPr>
+          <w:ilvl w:val="0"/>
+          <w:numId w:val="5"/>
+        </w:numPr>
+        <w:bidi w:val="0"/>
+        <w:spacing w:line="360" w:lineRule="auto"/>
+        <w:rPr>
+          <w:rFonts w:ascii="David" w:hAnsi="David" w:cs="David"/>
+          <w:sz w:val="24"/>
+          <w:szCs w:val="24"/>
+        </w:rPr>
+      </w:pPr>
+      <w:r>
+        <w:rPr>
+          <w:rFonts w:ascii="David" w:hAnsi="David" w:cs="David"/>
+          <w:sz w:val="24"/>
+          <w:szCs w:val="24"/>
+        </w:rPr>
         <w:t>Given a sample, return how it is twisted (based on</w:t>
       </w:r>
       <w:r>

</xml_diff>

<commit_message>
Version with working cell type regulation annotation and initial README.md
</commit_message>
<xml_diff>
--- a/Documentation.docx
+++ b/Documentation.docx
@@ -1,6 +1,6 @@
 
 <file path=word/document.xml><?xml version="1.0" encoding="utf-8"?>
-<w:document xmlns:wpc="http://schemas.microsoft.com/office/word/2010/wordprocessingCanvas" xmlns:cx="http://schemas.microsoft.com/office/drawing/2014/chartex" xmlns:cx1="http://schemas.microsoft.com/office/drawing/2015/9/8/chartex" xmlns:cx2="http://schemas.microsoft.com/office/drawing/2015/10/21/chartex" xmlns:cx3="http://schemas.microsoft.com/office/drawing/2016/5/9/chartex" xmlns:cx4="http://schemas.microsoft.com/office/drawing/2016/5/10/chartex" xmlns:cx5="http://schemas.microsoft.com/office/drawing/2016/5/11/chartex" xmlns:cx6="http://schemas.microsoft.com/office/drawing/2016/5/12/chartex" xmlns:cx7="http://schemas.microsoft.com/office/drawing/2016/5/13/chartex" xmlns:cx8="http://schemas.microsoft.com/office/drawing/2016/5/14/chartex" xmlns:mc="http://schemas.openxmlformats.org/markup-compatibility/2006" xmlns:aink="http://schemas.microsoft.com/office/drawing/2016/ink" xmlns:am3d="http://schemas.microsoft.com/office/drawing/2017/model3d" xmlns:o="urn:schemas-microsoft-com:office:office" xmlns:oel="http://schemas.microsoft.com/office/2019/extlst" xmlns:r="http://schemas.openxmlformats.org/officeDocument/2006/relationships" xmlns:m="http://schemas.openxmlformats.org/officeDocument/2006/math" xmlns:v="urn:schemas-microsoft-com:vml" xmlns:wp14="http://schemas.microsoft.com/office/word/2010/wordprocessingDrawing" xmlns:wp="http://schemas.openxmlformats.org/drawingml/2006/wordprocessingDrawing" xmlns:w10="urn:schemas-microsoft-com:office:word" xmlns:w="http://schemas.openxmlformats.org/wordprocessingml/2006/main" xmlns:w14="http://schemas.microsoft.com/office/word/2010/wordml" xmlns:w15="http://schemas.microsoft.com/office/word/2012/wordml" xmlns:w16cex="http://schemas.microsoft.com/office/word/2018/wordml/cex" xmlns:w16cid="http://schemas.microsoft.com/office/word/2016/wordml/cid" xmlns:w16="http://schemas.microsoft.com/office/word/2018/wordml" xmlns:w16du="http://schemas.microsoft.com/office/word/2023/wordml/word16du" xmlns:w16sdtdh="http://schemas.microsoft.com/office/word/2020/wordml/sdtdatahash" xmlns:w16se="http://schemas.microsoft.com/office/word/2015/wordml/symex" xmlns:wpg="http://schemas.microsoft.com/office/word/2010/wordprocessingGroup" xmlns:wpi="http://schemas.microsoft.com/office/word/2010/wordprocessingInk" xmlns:wne="http://schemas.microsoft.com/office/word/2006/wordml" xmlns:wps="http://schemas.microsoft.com/office/word/2010/wordprocessingShape" mc:Ignorable="w14 w15 w16se w16cid w16 w16cex w16sdtdh wp14">
+<w:document xmlns:wpc="http://schemas.microsoft.com/office/word/2010/wordprocessingCanvas" xmlns:cx="http://schemas.microsoft.com/office/drawing/2014/chartex" xmlns:cx1="http://schemas.microsoft.com/office/drawing/2015/9/8/chartex" xmlns:cx2="http://schemas.microsoft.com/office/drawing/2015/10/21/chartex" xmlns:cx3="http://schemas.microsoft.com/office/drawing/2016/5/9/chartex" xmlns:cx4="http://schemas.microsoft.com/office/drawing/2016/5/10/chartex" xmlns:cx5="http://schemas.microsoft.com/office/drawing/2016/5/11/chartex" xmlns:cx6="http://schemas.microsoft.com/office/drawing/2016/5/12/chartex" xmlns:cx7="http://schemas.microsoft.com/office/drawing/2016/5/13/chartex" xmlns:cx8="http://schemas.microsoft.com/office/drawing/2016/5/14/chartex" xmlns:mc="http://schemas.openxmlformats.org/markup-compatibility/2006" xmlns:aink="http://schemas.microsoft.com/office/drawing/2016/ink" xmlns:am3d="http://schemas.microsoft.com/office/drawing/2017/model3d" xmlns:o="urn:schemas-microsoft-com:office:office" xmlns:oel="http://schemas.microsoft.com/office/2019/extlst" xmlns:r="http://schemas.openxmlformats.org/officeDocument/2006/relationships" xmlns:m="http://schemas.openxmlformats.org/officeDocument/2006/math" xmlns:v="urn:schemas-microsoft-com:vml" xmlns:wp14="http://schemas.microsoft.com/office/word/2010/wordprocessingDrawing" xmlns:wp="http://schemas.openxmlformats.org/drawingml/2006/wordprocessingDrawing" xmlns:w10="urn:schemas-microsoft-com:office:word" xmlns:w="http://schemas.openxmlformats.org/wordprocessingml/2006/main" xmlns:w14="http://schemas.microsoft.com/office/word/2010/wordml" xmlns:w15="http://schemas.microsoft.com/office/word/2012/wordml" xmlns:w16cex="http://schemas.microsoft.com/office/word/2018/wordml/cex" xmlns:w16cid="http://schemas.microsoft.com/office/word/2016/wordml/cid" xmlns:w16="http://schemas.microsoft.com/office/word/2018/wordml" xmlns:w16sdtdh="http://schemas.microsoft.com/office/word/2020/wordml/sdtdatahash" xmlns:w16se="http://schemas.microsoft.com/office/word/2015/wordml/symex" xmlns:wpg="http://schemas.microsoft.com/office/word/2010/wordprocessingGroup" xmlns:wpi="http://schemas.microsoft.com/office/word/2010/wordprocessingInk" xmlns:wne="http://schemas.microsoft.com/office/word/2006/wordml" xmlns:wps="http://schemas.microsoft.com/office/word/2010/wordprocessingShape" mc:Ignorable="w14 w15 w16se w16cid w16 w16cex w16sdtdh wp14">
   <w:body>
     <w:p>
       <w:pPr>
@@ -43,25 +43,7 @@
           <w:sz w:val="24"/>
           <w:szCs w:val="24"/>
         </w:rPr>
-        <w:t xml:space="preserve">The </w:t>
-      </w:r>
-      <w:proofErr w:type="gramStart"/>
-      <w:r>
-        <w:rPr>
-          <w:rFonts w:ascii="David" w:hAnsi="David" w:cs="David"/>
-          <w:sz w:val="24"/>
-          <w:szCs w:val="24"/>
-        </w:rPr>
-        <w:t>high level</w:t>
-      </w:r>
-      <w:proofErr w:type="gramEnd"/>
-      <w:r>
-        <w:rPr>
-          <w:rFonts w:ascii="David" w:hAnsi="David" w:cs="David"/>
-          <w:sz w:val="24"/>
-          <w:szCs w:val="24"/>
-        </w:rPr>
-        <w:t xml:space="preserve"> goal of my project is to annotate genomic data, with data from different databases, and to do it fast enough to keep up with the AI model training speed. The required runtime is around 100,000 samples per second.</w:t>
+        <w:t>The high level goal of my project is to annotate genomic data, with data from different databases, and to do it fast enough to keep up with the AI model training speed. The required runtime is around 100,000 samples per second.</w:t>
       </w:r>
     </w:p>
     <w:p>
@@ -96,25 +78,7 @@
           <w:sz w:val="24"/>
           <w:szCs w:val="24"/>
         </w:rPr>
-        <w:t xml:space="preserve">My second approach was to preprocess the genes database and create an index that maps each coordinate in the genome. On the index, each coordinate is marked as 0/1 (within a gene or not). Therefore, at the beginning of the run, we have to load the index into memory and then we can retrieve data from it in </w:t>
-      </w:r>
-      <w:proofErr w:type="gramStart"/>
-      <w:r>
-        <w:rPr>
-          <w:rFonts w:ascii="David" w:hAnsi="David" w:cs="David"/>
-          <w:sz w:val="24"/>
-          <w:szCs w:val="24"/>
-        </w:rPr>
-        <w:t>O(</w:t>
-      </w:r>
-      <w:proofErr w:type="gramEnd"/>
-      <w:r>
-        <w:rPr>
-          <w:rFonts w:ascii="David" w:hAnsi="David" w:cs="David"/>
-          <w:sz w:val="24"/>
-          <w:szCs w:val="24"/>
-        </w:rPr>
-        <w:t>1). The runtime with this approach is around 0.3sec per 100,000 samples so it seems to be a good solution for now.</w:t>
+        <w:t>My second approach was to preprocess the genes database and create an index that maps each coordinate in the genome. On the index, each coordinate is marked as 0/1 (within a gene or not). Therefore, at the beginning of the run, we have to load the index into memory and then we can retrieve data from it in O(1). The runtime with this approach is around 0.3sec per 100,000 samples so it seems to be a good solution for now.</w:t>
       </w:r>
     </w:p>
     <w:p>
@@ -378,7 +342,6 @@
         <w:t xml:space="preserve">. I used pandas to filter it from the whole genome file. </w:t>
       </w:r>
       <w:proofErr w:type="spellStart"/>
-      <w:proofErr w:type="gramStart"/>
       <w:r>
         <w:rPr>
           <w:rFonts w:ascii="David" w:hAnsi="David" w:cs="David"/>
@@ -388,7 +351,6 @@
         <w:t>Than</w:t>
       </w:r>
       <w:proofErr w:type="spellEnd"/>
-      <w:proofErr w:type="gramEnd"/>
       <w:r>
         <w:rPr>
           <w:rFonts w:ascii="David" w:hAnsi="David" w:cs="David"/>
@@ -423,25 +385,7 @@
           <w:sz w:val="24"/>
           <w:szCs w:val="24"/>
         </w:rPr>
-        <w:t xml:space="preserve">Second attempt- preprocessing the genes database so later we can retrieve the relevant data in </w:t>
-      </w:r>
-      <w:proofErr w:type="gramStart"/>
-      <w:r>
-        <w:rPr>
-          <w:rFonts w:ascii="David" w:hAnsi="David" w:cs="David"/>
-          <w:sz w:val="24"/>
-          <w:szCs w:val="24"/>
-        </w:rPr>
-        <w:t>O(</w:t>
-      </w:r>
-      <w:proofErr w:type="gramEnd"/>
-      <w:r>
-        <w:rPr>
-          <w:rFonts w:ascii="David" w:hAnsi="David" w:cs="David"/>
-          <w:sz w:val="24"/>
-          <w:szCs w:val="24"/>
-        </w:rPr>
-        <w:t xml:space="preserve">1). </w:t>
+        <w:t xml:space="preserve">Second attempt- preprocessing the genes database so later we can retrieve the relevant data in O(1). </w:t>
       </w:r>
       <w:r>
         <w:rPr>
@@ -450,24 +394,7 @@
           <w:szCs w:val="24"/>
         </w:rPr>
         <w:br/>
-      </w:r>
-      <w:proofErr w:type="gramStart"/>
-      <w:r>
-        <w:rPr>
-          <w:rFonts w:ascii="David" w:hAnsi="David" w:cs="David"/>
-          <w:sz w:val="24"/>
-          <w:szCs w:val="24"/>
-        </w:rPr>
-        <w:t>So</w:t>
-      </w:r>
-      <w:proofErr w:type="gramEnd"/>
-      <w:r>
-        <w:rPr>
-          <w:rFonts w:ascii="David" w:hAnsi="David" w:cs="David"/>
-          <w:sz w:val="24"/>
-          <w:szCs w:val="24"/>
-        </w:rPr>
-        <w:t xml:space="preserve"> I created an index (using </w:t>
+        <w:t xml:space="preserve">So I created an index (using </w:t>
       </w:r>
       <w:proofErr w:type="spellStart"/>
       <w:r>
@@ -530,25 +457,7 @@
           <w:szCs w:val="24"/>
         </w:rPr>
         <w:lastRenderedPageBreak/>
-        <w:t xml:space="preserve">0 if not. Then given a sample check the index to see if there are 1's in it. The initial index was </w:t>
-      </w:r>
-      <w:proofErr w:type="gramStart"/>
-      <w:r>
-        <w:rPr>
-          <w:rFonts w:ascii="David" w:hAnsi="David" w:cs="David"/>
-          <w:sz w:val="24"/>
-          <w:szCs w:val="24"/>
-        </w:rPr>
-        <w:t>19GB</w:t>
-      </w:r>
-      <w:proofErr w:type="gramEnd"/>
-      <w:r>
-        <w:rPr>
-          <w:rFonts w:ascii="David" w:hAnsi="David" w:cs="David"/>
-          <w:sz w:val="24"/>
-          <w:szCs w:val="24"/>
-        </w:rPr>
-        <w:t xml:space="preserve"> so I compressed it using </w:t>
+        <w:t xml:space="preserve">0 if not. Then given a sample check the index to see if there are 1's in it. The initial index was 19GB so I compressed it using </w:t>
       </w:r>
       <w:proofErr w:type="spellStart"/>
       <w:r>
@@ -602,18 +511,8 @@
           <w:sz w:val="24"/>
           <w:szCs w:val="24"/>
         </w:rPr>
-        <w:t xml:space="preserve">Then I added support on strand specificity to input format </w:t>
-      </w:r>
-      <w:proofErr w:type="gramStart"/>
-      <w:r>
-        <w:rPr>
-          <w:rFonts w:ascii="David" w:hAnsi="David" w:cs="David"/>
-          <w:sz w:val="24"/>
-          <w:szCs w:val="24"/>
-        </w:rPr>
-        <w:t>of :</w:t>
-      </w:r>
-      <w:proofErr w:type="gramEnd"/>
+        <w:t>Then I added support on strand specificity to input format of :</w:t>
+      </w:r>
       <w:r>
         <w:rPr>
           <w:rFonts w:ascii="David" w:hAnsi="David" w:cs="David"/>
@@ -683,7 +582,6 @@
         <w:t xml:space="preserve">and information from BAM </w:t>
       </w:r>
       <w:proofErr w:type="spellStart"/>
-      <w:proofErr w:type="gramStart"/>
       <w:r>
         <w:rPr>
           <w:rFonts w:ascii="David" w:hAnsi="David" w:cs="David"/>
@@ -701,7 +599,6 @@
         <w:t>bitwise</w:t>
       </w:r>
       <w:proofErr w:type="spellEnd"/>
-      <w:proofErr w:type="gramEnd"/>
       <w:r>
         <w:rPr>
           <w:rFonts w:ascii="David" w:hAnsi="David" w:cs="David"/>
@@ -975,18 +872,8 @@
           <w:sz w:val="24"/>
           <w:szCs w:val="24"/>
         </w:rPr>
-        <w:t xml:space="preserve">204 reads </w:t>
-      </w:r>
-      <w:proofErr w:type="gramStart"/>
-      <w:r>
-        <w:rPr>
-          <w:rFonts w:ascii="David" w:hAnsi="David" w:cs="David"/>
-          <w:sz w:val="24"/>
-          <w:szCs w:val="24"/>
-        </w:rPr>
-        <w:t>unmapped</w:t>
-      </w:r>
-      <w:proofErr w:type="gramEnd"/>
+        <w:t>204 reads unmapped</w:t>
+      </w:r>
     </w:p>
     <w:p>
       <w:pPr>
@@ -1133,18 +1020,8 @@
           <w:sz w:val="24"/>
           <w:szCs w:val="24"/>
         </w:rPr>
-        <w:t xml:space="preserve">Total 77838 </w:t>
-      </w:r>
-      <w:proofErr w:type="gramStart"/>
-      <w:r>
-        <w:rPr>
-          <w:rFonts w:ascii="David" w:hAnsi="David" w:cs="David"/>
-          <w:sz w:val="24"/>
-          <w:szCs w:val="24"/>
-        </w:rPr>
-        <w:t>read</w:t>
-      </w:r>
-      <w:proofErr w:type="gramEnd"/>
+        <w:t>Total 77838 read</w:t>
+      </w:r>
     </w:p>
     <w:p>
       <w:pPr>
@@ -1238,7 +1115,6 @@
         <w:t xml:space="preserve"> </w:t>
       </w:r>
       <w:proofErr w:type="spellStart"/>
-      <w:proofErr w:type="gramStart"/>
       <w:r>
         <w:rPr>
           <w:rFonts w:ascii="David" w:hAnsi="David" w:cs="David"/>
@@ -1258,7 +1134,6 @@
         <w:t>.intersect</w:t>
       </w:r>
       <w:proofErr w:type="spellEnd"/>
-      <w:proofErr w:type="gramEnd"/>
       <w:r>
         <w:rPr>
           <w:rFonts w:ascii="David" w:hAnsi="David" w:cs="David"/>
@@ -1290,18 +1165,8 @@
           <w:sz w:val="24"/>
           <w:szCs w:val="24"/>
         </w:rPr>
-        <w:t xml:space="preserve">Total 77838 </w:t>
-      </w:r>
-      <w:proofErr w:type="gramStart"/>
-      <w:r>
-        <w:rPr>
-          <w:rFonts w:ascii="David" w:hAnsi="David" w:cs="David"/>
-          <w:sz w:val="24"/>
-          <w:szCs w:val="24"/>
-        </w:rPr>
-        <w:t>read</w:t>
-      </w:r>
-      <w:proofErr w:type="gramEnd"/>
+        <w:t>Total 77838 read</w:t>
+      </w:r>
     </w:p>
     <w:p>
       <w:pPr>
@@ -1388,7 +1253,6 @@
         <w:t xml:space="preserve">My function returns True for all the reads which were returned in the intersection by </w:t>
       </w:r>
       <w:proofErr w:type="spellStart"/>
-      <w:proofErr w:type="gramStart"/>
       <w:r>
         <w:rPr>
           <w:rFonts w:ascii="David" w:hAnsi="David" w:cs="David"/>
@@ -1406,7 +1270,6 @@
         <w:t>intersect</w:t>
       </w:r>
       <w:proofErr w:type="spellEnd"/>
-      <w:proofErr w:type="gramEnd"/>
       <w:r>
         <w:rPr>
           <w:rFonts w:ascii="David" w:hAnsi="David" w:cs="David"/>
@@ -1438,25 +1301,7 @@
           <w:sz w:val="24"/>
           <w:szCs w:val="24"/>
         </w:rPr>
-        <w:t xml:space="preserve">There is a single sample for which my function returns True but wasn't appear in the intersection found by the intersect method. </w:t>
-      </w:r>
-      <w:proofErr w:type="gramStart"/>
-      <w:r>
-        <w:rPr>
-          <w:rFonts w:ascii="David" w:hAnsi="David" w:cs="David"/>
-          <w:sz w:val="24"/>
-          <w:szCs w:val="24"/>
-        </w:rPr>
-        <w:t>So</w:t>
-      </w:r>
-      <w:proofErr w:type="gramEnd"/>
-      <w:r>
-        <w:rPr>
-          <w:rFonts w:ascii="David" w:hAnsi="David" w:cs="David"/>
-          <w:sz w:val="24"/>
-          <w:szCs w:val="24"/>
-        </w:rPr>
-        <w:t xml:space="preserve"> I investigated this sample - (1, 171086959,171087109) and found in the genes file that there is a gene on chromosome 1</w:t>
+        <w:t>There is a single sample for which my function returns True but wasn't appear in the intersection found by the intersect method. So I investigated this sample - (1, 171086959,171087109) and found in the genes file that there is a gene on chromosome 1</w:t>
       </w:r>
       <w:r>
         <w:rPr>
@@ -1472,25 +1317,7 @@
           <w:sz w:val="24"/>
           <w:szCs w:val="24"/>
         </w:rPr>
-        <w:t xml:space="preserve"> from position 171060018 to position 171086959. That is the last coordinate of the sample is </w:t>
-      </w:r>
-      <w:proofErr w:type="gramStart"/>
-      <w:r>
-        <w:rPr>
-          <w:rFonts w:ascii="David" w:hAnsi="David" w:cs="David"/>
-          <w:sz w:val="24"/>
-          <w:szCs w:val="24"/>
-        </w:rPr>
-        <w:t>actually within</w:t>
-      </w:r>
-      <w:proofErr w:type="gramEnd"/>
-      <w:r>
-        <w:rPr>
-          <w:rFonts w:ascii="David" w:hAnsi="David" w:cs="David"/>
-          <w:sz w:val="24"/>
-          <w:szCs w:val="24"/>
-        </w:rPr>
-        <w:t> the gene</w:t>
+        <w:t xml:space="preserve"> from position 171060018 to position 171086959. That is the last coordinate of the sample is actually within the gene</w:t>
       </w:r>
       <w:r>
         <w:rPr>
@@ -3079,25 +2906,7 @@
           <w:sz w:val="24"/>
           <w:szCs w:val="24"/>
         </w:rPr>
-        <w:t xml:space="preserve">-First </w:t>
-      </w:r>
-      <w:proofErr w:type="gramStart"/>
-      <w:r>
-        <w:rPr>
-          <w:rFonts w:ascii="David" w:hAnsi="David" w:cs="David"/>
-          <w:sz w:val="24"/>
-          <w:szCs w:val="24"/>
-        </w:rPr>
-        <w:t>try:</w:t>
-      </w:r>
-      <w:proofErr w:type="gramEnd"/>
-      <w:r>
-        <w:rPr>
-          <w:rFonts w:ascii="David" w:hAnsi="David" w:cs="David"/>
-          <w:sz w:val="24"/>
-          <w:szCs w:val="24"/>
-        </w:rPr>
-        <w:t xml:space="preserve"> create 32 different indexes as before (a specific one for each classification) and use the same mechanism. Failed due to too big memory requirements (the program crashed after loading 5 indexes).</w:t>
+        <w:t>-First try: create 32 different indexes as before (a specific one for each classification) and use the same mechanism. Failed due to too big memory requirements (the program crashed after loading 5 indexes).</w:t>
       </w:r>
     </w:p>
     <w:p>
@@ -3322,25 +3131,7 @@
           <w:sz w:val="24"/>
           <w:szCs w:val="24"/>
         </w:rPr>
-        <w:t xml:space="preserve">So </w:t>
-      </w:r>
-      <w:proofErr w:type="gramStart"/>
-      <w:r>
-        <w:rPr>
-          <w:rFonts w:ascii="David" w:hAnsi="David" w:cs="David"/>
-          <w:sz w:val="24"/>
-          <w:szCs w:val="24"/>
-        </w:rPr>
-        <w:t>before  I</w:t>
-      </w:r>
-      <w:proofErr w:type="gramEnd"/>
-      <w:r>
-        <w:rPr>
-          <w:rFonts w:ascii="David" w:hAnsi="David" w:cs="David"/>
-          <w:sz w:val="24"/>
-          <w:szCs w:val="24"/>
-        </w:rPr>
-        <w:t xml:space="preserve"> delve into trying to improve it I wanted to check some other options.</w:t>
+        <w:t>So before  I delve into trying to improve it I wanted to check some other options.</w:t>
       </w:r>
     </w:p>
     <w:p>
@@ -3508,7 +3299,6 @@
         <w:t xml:space="preserve"> is more efficient in terms of memory (32 bytes instead of 84 using </w:t>
       </w:r>
       <w:proofErr w:type="spellStart"/>
-      <w:proofErr w:type="gramStart"/>
       <w:r>
         <w:rPr>
           <w:rFonts w:ascii="David" w:hAnsi="David" w:cs="David"/>
@@ -3518,7 +3308,6 @@
         <w:t>sys.getsizeof</w:t>
       </w:r>
       <w:proofErr w:type="spellEnd"/>
-      <w:proofErr w:type="gramEnd"/>
       <w:r>
         <w:rPr>
           <w:rFonts w:ascii="David" w:hAnsi="David" w:cs="David"/>
@@ -3660,14 +3449,6 @@
           <w:szCs w:val="24"/>
         </w:rPr>
         <w:br/>
-      </w:r>
-      <w:proofErr w:type="gramStart"/>
-      <w:r>
-        <w:rPr>
-          <w:rFonts w:ascii="David" w:hAnsi="David" w:cs="David"/>
-          <w:sz w:val="24"/>
-          <w:szCs w:val="24"/>
-        </w:rPr>
         <w:t xml:space="preserve">Then, </w:t>
       </w:r>
       <w:r>
@@ -3676,16 +3457,7 @@
           <w:sz w:val="24"/>
           <w:szCs w:val="24"/>
         </w:rPr>
-        <w:t> I</w:t>
-      </w:r>
-      <w:proofErr w:type="gramEnd"/>
-      <w:r>
-        <w:rPr>
-          <w:rFonts w:ascii="David" w:hAnsi="David" w:cs="David"/>
-          <w:sz w:val="24"/>
-          <w:szCs w:val="24"/>
-        </w:rPr>
-        <w:t xml:space="preserve"> ran the algorithm with OR between only the first and last nucleotide of each read and the approximate runtime of 100,000 on my computer will be around 1 second on my computer (different runs: 0.76, 1.21, 1.10, 0.83, 0.78).</w:t>
+        <w:t> I ran the algorithm with OR between only the first and last nucleotide of each read and the approximate runtime of 100,000 on my computer will be around 1 second on my computer (different runs: 0.76, 1.21, 1.10, 0.83, 0.78).</w:t>
       </w:r>
     </w:p>
     <w:p>
@@ -9166,15 +8938,7 @@
           <w:sz w:val="24"/>
           <w:szCs w:val="24"/>
         </w:rPr>
-        <w:t>b</w:t>
-      </w:r>
-      <w:r>
-        <w:rPr>
-          <w:rFonts w:ascii="David" w:hAnsi="David" w:cs="David"/>
-          <w:sz w:val="24"/>
-          <w:szCs w:val="24"/>
-        </w:rPr>
-        <w:t>ecause all others look either common enough to be important, or they have biological significance.</w:t>
+        <w:t>because all others look either common enough to be important, or they have biological significance.</w:t>
       </w:r>
       <w:r>
         <w:rPr>
@@ -9231,15 +8995,7 @@
           <w:sz w:val="24"/>
           <w:szCs w:val="24"/>
         </w:rPr>
-        <w:t>Because i</w:t>
-      </w:r>
-      <w:r>
-        <w:rPr>
-          <w:rFonts w:ascii="David" w:hAnsi="David" w:cs="David"/>
-          <w:sz w:val="24"/>
-          <w:szCs w:val="24"/>
-        </w:rPr>
-        <w:t>n practice, Python assigns each int 32 bytes, not bits, that means that the whole DB will require ~200GB which is very bad.</w:t>
+        <w:t>Because in practice, Python assigns each int 32 bytes, not bits, that means that the whole DB will require ~200GB which is very bad.</w:t>
       </w:r>
       <w:r>
         <w:rPr>
@@ -9270,7 +9026,6 @@
         <w:t xml:space="preserve">Fourth </w:t>
       </w:r>
       <w:proofErr w:type="spellStart"/>
-      <w:proofErr w:type="gramStart"/>
       <w:r>
         <w:rPr>
           <w:rFonts w:ascii="David" w:hAnsi="David" w:cs="David"/>
@@ -9296,7 +9051,6 @@
         <w:t>using</w:t>
       </w:r>
       <w:proofErr w:type="spellEnd"/>
-      <w:proofErr w:type="gramEnd"/>
       <w:r>
         <w:rPr>
           <w:rFonts w:ascii="David" w:hAnsi="David" w:cs="David"/>
@@ -9341,15 +9095,7 @@
           <w:sz w:val="24"/>
           <w:szCs w:val="24"/>
         </w:rPr>
-        <w:t>B</w:t>
-      </w:r>
-      <w:r>
-        <w:rPr>
-          <w:rFonts w:ascii="David" w:hAnsi="David" w:cs="David"/>
-          <w:sz w:val="24"/>
-          <w:szCs w:val="24"/>
-        </w:rPr>
-        <w:t xml:space="preserve">uilding the DB as a single </w:t>
+        <w:t xml:space="preserve">Building the DB as a single </w:t>
       </w:r>
       <w:proofErr w:type="spellStart"/>
       <w:r>
@@ -9399,25 +9145,7 @@
           <w:sz w:val="24"/>
           <w:szCs w:val="24"/>
         </w:rPr>
-        <w:t xml:space="preserve">he values data type is </w:t>
-      </w:r>
-      <w:proofErr w:type="gramStart"/>
-      <w:r>
-        <w:rPr>
-          <w:rFonts w:ascii="David" w:hAnsi="David" w:cs="David"/>
-          <w:sz w:val="24"/>
-          <w:szCs w:val="24"/>
-        </w:rPr>
-        <w:t>np.uintc</w:t>
-      </w:r>
-      <w:proofErr w:type="gramEnd"/>
-      <w:r>
-        <w:rPr>
-          <w:rFonts w:ascii="David" w:hAnsi="David" w:cs="David"/>
-          <w:sz w:val="24"/>
-          <w:szCs w:val="24"/>
-        </w:rPr>
-        <w:t>32. Same as before, each nucleotide has a value between 0 to 2**32-1 (the idea is the same as before: each bit represents a classification)</w:t>
+        <w:t>he values data type is np.uintc32. Same as before, each nucleotide has a value between 0 to 2**32-1 (the idea is the same as before: each bit represents a classification)</w:t>
       </w:r>
       <w:r>
         <w:rPr>
@@ -9458,23 +9186,7 @@
           <w:sz w:val="24"/>
           <w:szCs w:val="24"/>
         </w:rPr>
-        <w:t xml:space="preserve"> file size is </w:t>
-      </w:r>
-      <w:r>
-        <w:rPr>
-          <w:rFonts w:ascii="David" w:hAnsi="David" w:cs="David"/>
-          <w:sz w:val="24"/>
-          <w:szCs w:val="24"/>
-        </w:rPr>
-        <w:t>0.0234516GB</w:t>
-      </w:r>
-      <w:r>
-        <w:rPr>
-          <w:rFonts w:ascii="David" w:hAnsi="David" w:cs="David"/>
-          <w:sz w:val="24"/>
-          <w:szCs w:val="24"/>
-        </w:rPr>
-        <w:t xml:space="preserve"> and the RAM when loading it into the program is 24.8GB.</w:t>
+        <w:t xml:space="preserve"> file size is 0.0234516GB and the RAM when loading it into the program is 24.8GB.</w:t>
       </w:r>
       <w:r>
         <w:rPr>
@@ -9492,18 +9204,8 @@
           <w:szCs w:val="24"/>
         </w:rPr>
         <w:lastRenderedPageBreak/>
-        <w:t xml:space="preserve">reference has 25 </w:t>
-      </w:r>
-      <w:proofErr w:type="gramStart"/>
-      <w:r>
-        <w:rPr>
-          <w:rFonts w:ascii="David" w:hAnsi="David" w:cs="David"/>
-          <w:sz w:val="24"/>
-          <w:szCs w:val="24"/>
-        </w:rPr>
-        <w:t>classifications</w:t>
-      </w:r>
-      <w:proofErr w:type="gramEnd"/>
+        <w:t>reference has 25 classifications</w:t>
+      </w:r>
       <w:r>
         <w:rPr>
           <w:rFonts w:ascii="David" w:hAnsi="David" w:cs="David"/>
@@ -9527,13 +9229,6 @@
           <w:szCs w:val="24"/>
         </w:rPr>
         <w:br/>
-      </w:r>
-      <w:r>
-        <w:rPr>
-          <w:rFonts w:ascii="David" w:hAnsi="David" w:cs="David"/>
-          <w:sz w:val="24"/>
-          <w:szCs w:val="24"/>
-        </w:rPr>
         <w:t>['scaffold', 'pseudogene', '</w:t>
       </w:r>
       <w:proofErr w:type="spellStart"/>
@@ -9866,25 +9561,7 @@
           <w:sz w:val="24"/>
           <w:szCs w:val="24"/>
         </w:rPr>
-        <w:t xml:space="preserve">We build the DB based on the </w:t>
-      </w:r>
-      <w:proofErr w:type="gramStart"/>
-      <w:r>
-        <w:rPr>
-          <w:rFonts w:ascii="David" w:hAnsi="David" w:cs="David"/>
-          <w:sz w:val="24"/>
-          <w:szCs w:val="24"/>
-        </w:rPr>
-        <w:t>chromosomes</w:t>
-      </w:r>
-      <w:proofErr w:type="gramEnd"/>
-      <w:r>
-        <w:rPr>
-          <w:rFonts w:ascii="David" w:hAnsi="David" w:cs="David"/>
-          <w:sz w:val="24"/>
-          <w:szCs w:val="24"/>
-        </w:rPr>
-        <w:t xml:space="preserve"> lengths using partial sums, and then </w:t>
+        <w:t xml:space="preserve">We build the DB based on the chromosomes lengths using partial sums, and then </w:t>
       </w:r>
       <w:r>
         <w:rPr>
@@ -9916,41 +9593,15 @@
           <w:sz w:val="24"/>
           <w:szCs w:val="24"/>
         </w:rPr>
-        <w:t xml:space="preserve">. </w:t>
-      </w:r>
-      <w:r>
-        <w:rPr>
-          <w:rFonts w:ascii="David" w:hAnsi="David" w:cs="David"/>
-          <w:sz w:val="24"/>
-          <w:szCs w:val="24"/>
-        </w:rPr>
-        <w:t xml:space="preserve"> </w:t>
-      </w:r>
-      <w:r>
-        <w:rPr>
-          <w:rFonts w:ascii="David" w:hAnsi="David" w:cs="David"/>
-          <w:sz w:val="24"/>
-          <w:szCs w:val="24"/>
-        </w:rPr>
-        <w:t xml:space="preserve">In Gh38 we have 5 types of </w:t>
-      </w:r>
-      <w:proofErr w:type="gramStart"/>
-      <w:r>
-        <w:rPr>
-          <w:rFonts w:ascii="David" w:hAnsi="David" w:cs="David"/>
-          <w:sz w:val="24"/>
-          <w:szCs w:val="24"/>
-        </w:rPr>
-        <w:t>regulations</w:t>
-      </w:r>
-      <w:proofErr w:type="gramEnd"/>
-      <w:r>
-        <w:rPr>
-          <w:rFonts w:ascii="David" w:hAnsi="David" w:cs="David"/>
-          <w:sz w:val="24"/>
-          <w:szCs w:val="24"/>
-        </w:rPr>
-        <w:t xml:space="preserve"> so the function returns a 5-long list of 0's / 1's. </w:t>
+        <w:t xml:space="preserve">.  </w:t>
+      </w:r>
+      <w:r>
+        <w:rPr>
+          <w:rFonts w:ascii="David" w:hAnsi="David" w:cs="David"/>
+          <w:sz w:val="24"/>
+          <w:szCs w:val="24"/>
+        </w:rPr>
+        <w:t xml:space="preserve">In Gh38 we have 5 types of regulations so the function returns a 5-long list of 0's / 1's. </w:t>
       </w:r>
       <w:r>
         <w:rPr>
@@ -10088,25 +9739,185 @@
           <w:sz w:val="24"/>
           <w:szCs w:val="24"/>
         </w:rPr>
-        <w:t xml:space="preserve">Given a sample, return </w:t>
-      </w:r>
-      <w:proofErr w:type="gramStart"/>
-      <w:r>
-        <w:rPr>
-          <w:rFonts w:ascii="David" w:hAnsi="David" w:cs="David"/>
-          <w:sz w:val="24"/>
-          <w:szCs w:val="24"/>
-        </w:rPr>
-        <w:t>it's</w:t>
-      </w:r>
-      <w:proofErr w:type="gramEnd"/>
-      <w:r>
-        <w:rPr>
-          <w:rFonts w:ascii="David" w:hAnsi="David" w:cs="David"/>
-          <w:sz w:val="24"/>
-          <w:szCs w:val="24"/>
-        </w:rPr>
-        <w:t xml:space="preserve"> cell type (from ~150 cell types DB)</w:t>
+        <w:t>Given a sample, return it's cell type (from ~150 cell types DB)</w:t>
+      </w:r>
+    </w:p>
+    <w:p>
+      <w:pPr>
+        <w:pStyle w:val="a3"/>
+        <w:bidi w:val="0"/>
+        <w:spacing w:line="360" w:lineRule="auto"/>
+        <w:rPr>
+          <w:rFonts w:ascii="David" w:hAnsi="David" w:cs="David"/>
+          <w:sz w:val="24"/>
+          <w:szCs w:val="24"/>
+          <w:rtl/>
+        </w:rPr>
+      </w:pPr>
+      <w:r>
+        <w:rPr>
+          <w:rFonts w:ascii="David" w:hAnsi="David" w:cs="David" w:hint="cs"/>
+          <w:sz w:val="24"/>
+          <w:szCs w:val="24"/>
+          <w:rtl/>
+        </w:rPr>
+        <w:t>מספר דגימות רנדומליות שיש שוני בנוקלאוטידים של הדגימה:</w:t>
+      </w:r>
+    </w:p>
+    <w:p>
+      <w:pPr>
+        <w:pStyle w:val="a3"/>
+        <w:bidi w:val="0"/>
+        <w:spacing w:line="360" w:lineRule="auto"/>
+        <w:rPr>
+          <w:rFonts w:ascii="David" w:hAnsi="David" w:cs="David"/>
+          <w:sz w:val="24"/>
+          <w:szCs w:val="24"/>
+        </w:rPr>
+      </w:pPr>
+      <w:r>
+        <w:rPr>
+          <w:rFonts w:ascii="David" w:hAnsi="David" w:cs="David"/>
+          <w:noProof/>
+          <w:sz w:val="24"/>
+          <w:szCs w:val="24"/>
+        </w:rPr>
+        <w:drawing>
+          <wp:inline distT="0" distB="0" distL="0" distR="0" wp14:anchorId="4B644F07" wp14:editId="62388B25">
+            <wp:extent cx="2819644" cy="1074513"/>
+            <wp:effectExtent l="0" t="0" r="0" b="0"/>
+            <wp:docPr id="1820640652" name="תמונה 1"/>
+            <wp:cNvGraphicFramePr>
+              <a:graphicFrameLocks xmlns:a="http://schemas.openxmlformats.org/drawingml/2006/main" noChangeAspect="1"/>
+            </wp:cNvGraphicFramePr>
+            <a:graphic xmlns:a="http://schemas.openxmlformats.org/drawingml/2006/main">
+              <a:graphicData uri="http://schemas.openxmlformats.org/drawingml/2006/picture">
+                <pic:pic xmlns:pic="http://schemas.openxmlformats.org/drawingml/2006/picture">
+                  <pic:nvPicPr>
+                    <pic:cNvPr id="1820640652" name=""/>
+                    <pic:cNvPicPr/>
+                  </pic:nvPicPr>
+                  <pic:blipFill>
+                    <a:blip r:embed="rId10"/>
+                    <a:stretch>
+                      <a:fillRect/>
+                    </a:stretch>
+                  </pic:blipFill>
+                  <pic:spPr>
+                    <a:xfrm>
+                      <a:off x="0" y="0"/>
+                      <a:ext cx="2819644" cy="1074513"/>
+                    </a:xfrm>
+                    <a:prstGeom prst="rect">
+                      <a:avLst/>
+                    </a:prstGeom>
+                  </pic:spPr>
+                </pic:pic>
+              </a:graphicData>
+            </a:graphic>
+          </wp:inline>
+        </w:drawing>
+      </w:r>
+    </w:p>
+    <w:p>
+      <w:pPr>
+        <w:pStyle w:val="a3"/>
+        <w:bidi w:val="0"/>
+        <w:spacing w:line="360" w:lineRule="auto"/>
+        <w:rPr>
+          <w:rFonts w:ascii="David" w:hAnsi="David" w:cs="David"/>
+          <w:sz w:val="24"/>
+          <w:szCs w:val="24"/>
+          <w:rtl/>
+        </w:rPr>
+      </w:pPr>
+      <w:r>
+        <w:rPr>
+          <w:rFonts w:ascii="David" w:hAnsi="David" w:cs="David" w:hint="cs"/>
+          <w:sz w:val="24"/>
+          <w:szCs w:val="24"/>
+          <w:rtl/>
+        </w:rPr>
+        <w:t xml:space="preserve">עם 2 רשימות: בדיקה של הקצוות בלבד בלי לעבור על כל הדגימה בערך ב-1.5 שניות. רק ב 2% מדגימות רנדומליות </w:t>
+      </w:r>
+      <w:proofErr w:type="spellStart"/>
+      <w:r>
+        <w:rPr>
+          <w:rFonts w:ascii="David" w:hAnsi="David" w:cs="David" w:hint="cs"/>
+          <w:sz w:val="24"/>
+          <w:szCs w:val="24"/>
+          <w:rtl/>
+        </w:rPr>
+        <w:t>שג'ינרטתי</w:t>
+      </w:r>
+      <w:proofErr w:type="spellEnd"/>
+      <w:r>
+        <w:rPr>
+          <w:rFonts w:ascii="David" w:hAnsi="David" w:cs="David" w:hint="cs"/>
+          <w:sz w:val="24"/>
+          <w:szCs w:val="24"/>
+          <w:rtl/>
+        </w:rPr>
+        <w:t xml:space="preserve"> יש שינוי לכן ייתכן שזה לא הפסד גדול כדי לעמוד בזמן ריצה.  </w:t>
+      </w:r>
+    </w:p>
+    <w:p>
+      <w:pPr>
+        <w:pStyle w:val="a3"/>
+        <w:bidi w:val="0"/>
+        <w:spacing w:line="360" w:lineRule="auto"/>
+        <w:rPr>
+          <w:rFonts w:ascii="David" w:hAnsi="David" w:cs="David"/>
+          <w:sz w:val="24"/>
+          <w:szCs w:val="24"/>
+          <w:rtl/>
+        </w:rPr>
+      </w:pPr>
+      <w:r>
+        <w:rPr>
+          <w:rFonts w:ascii="David" w:hAnsi="David" w:cs="David" w:hint="cs"/>
+          <w:sz w:val="24"/>
+          <w:szCs w:val="24"/>
+          <w:rtl/>
+        </w:rPr>
+        <w:t xml:space="preserve">בקובץ </w:t>
+      </w:r>
+      <w:proofErr w:type="spellStart"/>
+      <w:r>
+        <w:rPr>
+          <w:rFonts w:ascii="David" w:hAnsi="David" w:cs="David" w:hint="cs"/>
+          <w:sz w:val="24"/>
+          <w:szCs w:val="24"/>
+          <w:rtl/>
+        </w:rPr>
+        <w:t>רפרנס</w:t>
+      </w:r>
+      <w:proofErr w:type="spellEnd"/>
+      <w:r>
+        <w:rPr>
+          <w:rFonts w:ascii="David" w:hAnsi="David" w:cs="David" w:hint="cs"/>
+          <w:sz w:val="24"/>
+          <w:szCs w:val="24"/>
+          <w:rtl/>
+        </w:rPr>
+        <w:t xml:space="preserve"> של הגנום 37 מופיעים כרומוזומים 1-22 וכרומוזום </w:t>
+      </w:r>
+      <w:r>
+        <w:rPr>
+          <w:rFonts w:ascii="David" w:hAnsi="David" w:cs="David" w:hint="cs"/>
+          <w:sz w:val="24"/>
+          <w:szCs w:val="24"/>
+        </w:rPr>
+        <w:t>X</w:t>
+      </w:r>
+      <w:r>
+        <w:rPr>
+          <w:rFonts w:ascii="David" w:hAnsi="David" w:cs="David" w:hint="cs"/>
+          <w:sz w:val="24"/>
+          <w:szCs w:val="24"/>
+          <w:rtl/>
+        </w:rPr>
+        <w:t xml:space="preserve">. </w:t>
       </w:r>
     </w:p>
     <w:p>
@@ -10181,6 +9992,78 @@
           <w:rFonts w:ascii="David" w:hAnsi="David" w:cs="David"/>
           <w:sz w:val="24"/>
           <w:szCs w:val="24"/>
+        </w:rPr>
+      </w:pPr>
+    </w:p>
+    <w:p>
+      <w:pPr>
+        <w:bidi w:val="0"/>
+        <w:spacing w:line="360" w:lineRule="auto"/>
+        <w:rPr>
+          <w:rFonts w:ascii="David" w:hAnsi="David" w:cs="David"/>
+          <w:sz w:val="24"/>
+          <w:szCs w:val="24"/>
+          <w:rtl/>
+        </w:rPr>
+      </w:pPr>
+    </w:p>
+    <w:p>
+      <w:pPr>
+        <w:bidi w:val="0"/>
+        <w:spacing w:line="360" w:lineRule="auto"/>
+        <w:rPr>
+          <w:rFonts w:ascii="David" w:hAnsi="David" w:cs="David"/>
+          <w:sz w:val="24"/>
+          <w:szCs w:val="24"/>
+          <w:rtl/>
+        </w:rPr>
+      </w:pPr>
+    </w:p>
+    <w:p>
+      <w:pPr>
+        <w:bidi w:val="0"/>
+        <w:spacing w:line="360" w:lineRule="auto"/>
+        <w:rPr>
+          <w:rFonts w:ascii="David" w:hAnsi="David" w:cs="David"/>
+          <w:sz w:val="24"/>
+          <w:szCs w:val="24"/>
+          <w:rtl/>
+        </w:rPr>
+      </w:pPr>
+    </w:p>
+    <w:p>
+      <w:pPr>
+        <w:bidi w:val="0"/>
+        <w:spacing w:line="360" w:lineRule="auto"/>
+        <w:rPr>
+          <w:rFonts w:ascii="David" w:hAnsi="David" w:cs="David"/>
+          <w:sz w:val="24"/>
+          <w:szCs w:val="24"/>
+          <w:rtl/>
+        </w:rPr>
+      </w:pPr>
+    </w:p>
+    <w:p>
+      <w:pPr>
+        <w:bidi w:val="0"/>
+        <w:spacing w:line="360" w:lineRule="auto"/>
+        <w:rPr>
+          <w:rFonts w:ascii="David" w:hAnsi="David" w:cs="David"/>
+          <w:sz w:val="24"/>
+          <w:szCs w:val="24"/>
+          <w:rtl/>
+        </w:rPr>
+      </w:pPr>
+    </w:p>
+    <w:p>
+      <w:pPr>
+        <w:bidi w:val="0"/>
+        <w:spacing w:line="360" w:lineRule="auto"/>
+        <w:rPr>
+          <w:rFonts w:ascii="David" w:hAnsi="David" w:cs="David"/>
+          <w:sz w:val="24"/>
+          <w:szCs w:val="24"/>
+          <w:rtl/>
         </w:rPr>
       </w:pPr>
     </w:p>
@@ -10208,7 +10091,7 @@
 </file>
 
 <file path=word/numbering.xml><?xml version="1.0" encoding="utf-8"?>
-<w:numbering xmlns:wpc="http://schemas.microsoft.com/office/word/2010/wordprocessingCanvas" xmlns:cx="http://schemas.microsoft.com/office/drawing/2014/chartex" xmlns:cx1="http://schemas.microsoft.com/office/drawing/2015/9/8/chartex" xmlns:cx2="http://schemas.microsoft.com/office/drawing/2015/10/21/chartex" xmlns:cx3="http://schemas.microsoft.com/office/drawing/2016/5/9/chartex" xmlns:cx4="http://schemas.microsoft.com/office/drawing/2016/5/10/chartex" xmlns:cx5="http://schemas.microsoft.com/office/drawing/2016/5/11/chartex" xmlns:cx6="http://schemas.microsoft.com/office/drawing/2016/5/12/chartex" xmlns:cx7="http://schemas.microsoft.com/office/drawing/2016/5/13/chartex" xmlns:cx8="http://schemas.microsoft.com/office/drawing/2016/5/14/chartex" xmlns:mc="http://schemas.openxmlformats.org/markup-compatibility/2006" xmlns:aink="http://schemas.microsoft.com/office/drawing/2016/ink" xmlns:am3d="http://schemas.microsoft.com/office/drawing/2017/model3d" xmlns:o="urn:schemas-microsoft-com:office:office" xmlns:oel="http://schemas.microsoft.com/office/2019/extlst" xmlns:r="http://schemas.openxmlformats.org/officeDocument/2006/relationships" xmlns:m="http://schemas.openxmlformats.org/officeDocument/2006/math" xmlns:v="urn:schemas-microsoft-com:vml" xmlns:wp14="http://schemas.microsoft.com/office/word/2010/wordprocessingDrawing" xmlns:wp="http://schemas.openxmlformats.org/drawingml/2006/wordprocessingDrawing" xmlns:w10="urn:schemas-microsoft-com:office:word" xmlns:w="http://schemas.openxmlformats.org/wordprocessingml/2006/main" xmlns:w14="http://schemas.microsoft.com/office/word/2010/wordml" xmlns:w15="http://schemas.microsoft.com/office/word/2012/wordml" xmlns:w16cex="http://schemas.microsoft.com/office/word/2018/wordml/cex" xmlns:w16cid="http://schemas.microsoft.com/office/word/2016/wordml/cid" xmlns:w16="http://schemas.microsoft.com/office/word/2018/wordml" xmlns:w16du="http://schemas.microsoft.com/office/word/2023/wordml/word16du" xmlns:w16sdtdh="http://schemas.microsoft.com/office/word/2020/wordml/sdtdatahash" xmlns:w16se="http://schemas.microsoft.com/office/word/2015/wordml/symex" xmlns:wpg="http://schemas.microsoft.com/office/word/2010/wordprocessingGroup" xmlns:wpi="http://schemas.microsoft.com/office/word/2010/wordprocessingInk" xmlns:wne="http://schemas.microsoft.com/office/word/2006/wordml" xmlns:wps="http://schemas.microsoft.com/office/word/2010/wordprocessingShape" mc:Ignorable="w14 w15 w16se w16cid w16 w16cex w16sdtdh wp14">
+<w:numbering xmlns:wpc="http://schemas.microsoft.com/office/word/2010/wordprocessingCanvas" xmlns:cx="http://schemas.microsoft.com/office/drawing/2014/chartex" xmlns:cx1="http://schemas.microsoft.com/office/drawing/2015/9/8/chartex" xmlns:cx2="http://schemas.microsoft.com/office/drawing/2015/10/21/chartex" xmlns:cx3="http://schemas.microsoft.com/office/drawing/2016/5/9/chartex" xmlns:cx4="http://schemas.microsoft.com/office/drawing/2016/5/10/chartex" xmlns:cx5="http://schemas.microsoft.com/office/drawing/2016/5/11/chartex" xmlns:cx6="http://schemas.microsoft.com/office/drawing/2016/5/12/chartex" xmlns:cx7="http://schemas.microsoft.com/office/drawing/2016/5/13/chartex" xmlns:cx8="http://schemas.microsoft.com/office/drawing/2016/5/14/chartex" xmlns:mc="http://schemas.openxmlformats.org/markup-compatibility/2006" xmlns:aink="http://schemas.microsoft.com/office/drawing/2016/ink" xmlns:am3d="http://schemas.microsoft.com/office/drawing/2017/model3d" xmlns:o="urn:schemas-microsoft-com:office:office" xmlns:oel="http://schemas.microsoft.com/office/2019/extlst" xmlns:r="http://schemas.openxmlformats.org/officeDocument/2006/relationships" xmlns:m="http://schemas.openxmlformats.org/officeDocument/2006/math" xmlns:v="urn:schemas-microsoft-com:vml" xmlns:wp14="http://schemas.microsoft.com/office/word/2010/wordprocessingDrawing" xmlns:wp="http://schemas.openxmlformats.org/drawingml/2006/wordprocessingDrawing" xmlns:w10="urn:schemas-microsoft-com:office:word" xmlns:w="http://schemas.openxmlformats.org/wordprocessingml/2006/main" xmlns:w14="http://schemas.microsoft.com/office/word/2010/wordml" xmlns:w15="http://schemas.microsoft.com/office/word/2012/wordml" xmlns:w16cex="http://schemas.microsoft.com/office/word/2018/wordml/cex" xmlns:w16cid="http://schemas.microsoft.com/office/word/2016/wordml/cid" xmlns:w16="http://schemas.microsoft.com/office/word/2018/wordml" xmlns:w16sdtdh="http://schemas.microsoft.com/office/word/2020/wordml/sdtdatahash" xmlns:w16se="http://schemas.microsoft.com/office/word/2015/wordml/symex" xmlns:wpg="http://schemas.microsoft.com/office/word/2010/wordprocessingGroup" xmlns:wpi="http://schemas.microsoft.com/office/word/2010/wordprocessingInk" xmlns:wne="http://schemas.microsoft.com/office/word/2006/wordml" xmlns:wps="http://schemas.microsoft.com/office/word/2010/wordprocessingShape" mc:Ignorable="w14 w15 w16se w16cid w16 w16cex w16sdtdh wp14">
   <w:abstractNum w:abstractNumId="0" w15:restartNumberingAfterBreak="0">
     <w:nsid w:val="0E52136F"/>
     <w:multiLevelType w:val="multilevel"/>

</xml_diff>